<commit_message>
update sequence Quản lý sản phẩm
</commit_message>
<xml_diff>
--- a/BaoCao/Sequence/Truoc_Review/[Team2][Sequence]DatHang_LapDDHDeNghi.docx
+++ b/BaoCao/Sequence/Truoc_Review/[Team2][Sequence]DatHang_LapDDHDeNghi.docx
@@ -1,6 +1,6 @@
 
 <file path=word/document.xml><?xml version="1.0" encoding="utf-8"?>
-<w:document xmlns:wpc="http://schemas.microsoft.com/office/word/2010/wordprocessingCanvas" xmlns:mc="http://schemas.openxmlformats.org/markup-compatibility/2006" xmlns:o="urn:schemas-microsoft-com:office:office" xmlns:r="http://schemas.openxmlformats.org/officeDocument/2006/relationships" xmlns:m="http://schemas.openxmlformats.org/officeDocument/2006/math" xmlns:v="urn:schemas-microsoft-com:vml" xmlns:wp14="http://schemas.microsoft.com/office/word/2010/wordprocessingDrawing" xmlns:wp="http://schemas.openxmlformats.org/drawingml/2006/wordprocessingDrawing" xmlns:w10="urn:schemas-microsoft-com:office:word" xmlns:w="http://schemas.openxmlformats.org/wordprocessingml/2006/main" xmlns:w14="http://schemas.microsoft.com/office/word/2010/wordml" xmlns:w15="http://schemas.microsoft.com/office/word/2012/wordml" xmlns:wpg="http://schemas.microsoft.com/office/word/2010/wordprocessingGroup" xmlns:wpi="http://schemas.microsoft.com/office/word/2010/wordprocessingInk" xmlns:wne="http://schemas.microsoft.com/office/word/2006/wordml" xmlns:wps="http://schemas.microsoft.com/office/word/2010/wordprocessingShape" mc:Ignorable="w14 w15 wp14">
+<w:document xmlns:wpc="http://schemas.microsoft.com/office/word/2010/wordprocessingCanvas" xmlns:cx="http://schemas.microsoft.com/office/drawing/2014/chartex" xmlns:cx1="http://schemas.microsoft.com/office/drawing/2015/9/8/chartex" xmlns:cx2="http://schemas.microsoft.com/office/drawing/2015/10/21/chartex" xmlns:cx3="http://schemas.microsoft.com/office/drawing/2016/5/9/chartex" xmlns:cx4="http://schemas.microsoft.com/office/drawing/2016/5/10/chartex" xmlns:cx5="http://schemas.microsoft.com/office/drawing/2016/5/11/chartex" xmlns:cx6="http://schemas.microsoft.com/office/drawing/2016/5/12/chartex" xmlns:cx7="http://schemas.microsoft.com/office/drawing/2016/5/13/chartex" xmlns:cx8="http://schemas.microsoft.com/office/drawing/2016/5/14/chartex" xmlns:mc="http://schemas.openxmlformats.org/markup-compatibility/2006" xmlns:aink="http://schemas.microsoft.com/office/drawing/2016/ink" xmlns:am3d="http://schemas.microsoft.com/office/drawing/2017/model3d" xmlns:o="urn:schemas-microsoft-com:office:office" xmlns:r="http://schemas.openxmlformats.org/officeDocument/2006/relationships" xmlns:m="http://schemas.openxmlformats.org/officeDocument/2006/math" xmlns:v="urn:schemas-microsoft-com:vml" xmlns:wp14="http://schemas.microsoft.com/office/word/2010/wordprocessingDrawing" xmlns:wp="http://schemas.openxmlformats.org/drawingml/2006/wordprocessingDrawing" xmlns:w10="urn:schemas-microsoft-com:office:word" xmlns:w="http://schemas.openxmlformats.org/wordprocessingml/2006/main" xmlns:w14="http://schemas.microsoft.com/office/word/2010/wordml" xmlns:w15="http://schemas.microsoft.com/office/word/2012/wordml" xmlns:w16cid="http://schemas.microsoft.com/office/word/2016/wordml/cid" xmlns:w16se="http://schemas.microsoft.com/office/word/2015/wordml/symex" xmlns:wpg="http://schemas.microsoft.com/office/word/2010/wordprocessingGroup" xmlns:wpi="http://schemas.microsoft.com/office/word/2010/wordprocessingInk" xmlns:wne="http://schemas.microsoft.com/office/word/2006/wordml" xmlns:wps="http://schemas.microsoft.com/office/word/2010/wordprocessingShape" mc:Ignorable="w14 w15 w16se w16cid wp14">
   <w:body>
     <w:p>
       <w:pPr>
@@ -1697,15 +1697,7 @@
                 <w:sz w:val="26"/>
                 <w:szCs w:val="26"/>
               </w:rPr>
-              <w:t>[FRA-1.</w:t>
-            </w:r>
-            <w:r>
-              <w:rPr>
-                <w:b/>
-                <w:sz w:val="26"/>
-                <w:szCs w:val="26"/>
-              </w:rPr>
-              <w:t>1] UCCN-26</w:t>
+              <w:t>[FRA-1.1] UCCN-26</w:t>
             </w:r>
           </w:p>
         </w:tc>
@@ -1883,10 +1875,10 @@
                   <v:path o:extrusionok="f" gradientshapeok="t" o:connecttype="rect"/>
                   <o:lock v:ext="edit" aspectratio="t"/>
                 </v:shapetype>
-                <v:shape id="_x0000_i1025" type="#_x0000_t75" style="width:411.6pt;height:258.45pt" o:ole="">
+                <v:shape id="_x0000_i1025" type="#_x0000_t75" style="width:411.75pt;height:258.75pt" o:ole="">
                   <v:imagedata r:id="rId9" o:title=""/>
                 </v:shape>
-                <o:OLEObject Type="Embed" ProgID="PBrush" ShapeID="_x0000_i1025" DrawAspect="Content" ObjectID="_1572986625" r:id="rId10"/>
+                <o:OLEObject Type="Embed" ProgID="PBrush" ShapeID="_x0000_i1025" DrawAspect="Content" ObjectID="_1572989823" r:id="rId10"/>
               </w:object>
             </w:r>
           </w:p>
@@ -2011,15 +2003,7 @@
                 <w:sz w:val="26"/>
                 <w:szCs w:val="26"/>
               </w:rPr>
-              <w:t>[FRA-1.</w:t>
-            </w:r>
-            <w:r>
-              <w:rPr>
-                <w:b/>
-                <w:sz w:val="26"/>
-                <w:szCs w:val="26"/>
-              </w:rPr>
-              <w:t>1] UCCN-25</w:t>
+              <w:t>[FRA-1.1] UCCN-25</w:t>
             </w:r>
           </w:p>
         </w:tc>
@@ -2068,14 +2052,7 @@
                 <w:sz w:val="26"/>
                 <w:szCs w:val="26"/>
               </w:rPr>
-              <w:t>Tìm sản phẩ</w:t>
-            </w:r>
-            <w:r>
-              <w:rPr>
-                <w:sz w:val="26"/>
-                <w:szCs w:val="26"/>
-              </w:rPr>
-              <w:t>m khuyến mãi</w:t>
+              <w:t>Tìm sản phẩm khuyến mãi</w:t>
             </w:r>
           </w:p>
         </w:tc>
@@ -2164,10 +2141,10 @@
             </w:pPr>
             <w:r>
               <w:object w:dxaOrig="15285" w:dyaOrig="7710">
-                <v:shape id="_x0000_i1026" type="#_x0000_t75" style="width:412.1pt;height:207.95pt" o:ole="">
+                <v:shape id="_x0000_i1026" type="#_x0000_t75" style="width:411.75pt;height:207.75pt" o:ole="">
                   <v:imagedata r:id="rId11" o:title=""/>
                 </v:shape>
-                <o:OLEObject Type="Embed" ProgID="PBrush" ShapeID="_x0000_i1026" DrawAspect="Content" ObjectID="_1572986626" r:id="rId12"/>
+                <o:OLEObject Type="Embed" ProgID="PBrush" ShapeID="_x0000_i1026" DrawAspect="Content" ObjectID="_1572989824" r:id="rId12"/>
               </w:object>
             </w:r>
           </w:p>
@@ -2292,15 +2269,7 @@
                 <w:sz w:val="26"/>
                 <w:szCs w:val="26"/>
               </w:rPr>
-              <w:t>[FRA-1.</w:t>
-            </w:r>
-            <w:r>
-              <w:rPr>
-                <w:b/>
-                <w:sz w:val="26"/>
-                <w:szCs w:val="26"/>
-              </w:rPr>
-              <w:t>1] UCCN-23</w:t>
+              <w:t>[FRA-1.1] UCCN-23</w:t>
             </w:r>
           </w:p>
         </w:tc>
@@ -2438,10 +2407,10 @@
             </w:pPr>
             <w:r>
               <w:object w:dxaOrig="14145" w:dyaOrig="5685">
-                <v:shape id="_x0000_i1027" type="#_x0000_t75" style="width:411.6pt;height:165.5pt" o:ole="">
+                <v:shape id="_x0000_i1027" type="#_x0000_t75" style="width:411.75pt;height:165.75pt" o:ole="">
                   <v:imagedata r:id="rId13" o:title=""/>
                 </v:shape>
-                <o:OLEObject Type="Embed" ProgID="PBrush" ShapeID="_x0000_i1027" DrawAspect="Content" ObjectID="_1572986627" r:id="rId14"/>
+                <o:OLEObject Type="Embed" ProgID="PBrush" ShapeID="_x0000_i1027" DrawAspect="Content" ObjectID="_1572989825" r:id="rId14"/>
               </w:object>
             </w:r>
           </w:p>
@@ -2577,8 +2546,6 @@
               </w:rPr>
               <w:t>1] UCCN-24</w:t>
             </w:r>
-            <w:bookmarkStart w:id="0" w:name="_GoBack"/>
-            <w:bookmarkEnd w:id="0"/>
           </w:p>
         </w:tc>
       </w:tr>
@@ -2627,14 +2594,7 @@
                 <w:sz w:val="26"/>
                 <w:szCs w:val="26"/>
               </w:rPr>
-              <w:t>Lậ</w:t>
-            </w:r>
-            <w:r>
-              <w:rPr>
-                <w:sz w:val="26"/>
-                <w:szCs w:val="26"/>
-              </w:rPr>
-              <w:t>p biểu đồ</w:t>
+              <w:t>Lập biểu đồ</w:t>
             </w:r>
           </w:p>
         </w:tc>
@@ -2722,16 +2682,3571 @@
             </w:pPr>
             <w:r>
               <w:object w:dxaOrig="14175" w:dyaOrig="5130">
-                <v:shape id="_x0000_i1028" type="#_x0000_t75" style="width:411.6pt;height:148.85pt" o:ole="">
+                <v:shape id="_x0000_i1028" type="#_x0000_t75" style="width:411.75pt;height:148.5pt" o:ole="">
                   <v:imagedata r:id="rId15" o:title=""/>
                 </v:shape>
-                <o:OLEObject Type="Embed" ProgID="PBrush" ShapeID="_x0000_i1028" DrawAspect="Content" ObjectID="_1572986628" r:id="rId16"/>
+                <o:OLEObject Type="Embed" ProgID="PBrush" ShapeID="_x0000_i1028" DrawAspect="Content" ObjectID="_1572989826" r:id="rId16"/>
               </w:object>
             </w:r>
           </w:p>
         </w:tc>
       </w:tr>
     </w:tbl>
+    <w:p>
+      <w:pPr>
+        <w:pStyle w:val="ListParagraph"/>
+        <w:rPr>
+          <w:rFonts w:ascii="Times New Roman" w:hAnsi="Times New Roman" w:cs="Times New Roman"/>
+          <w:sz w:val="26"/>
+          <w:szCs w:val="26"/>
+        </w:rPr>
+      </w:pPr>
+    </w:p>
+    <w:p>
+      <w:pPr>
+        <w:rPr>
+          <w:rFonts w:ascii="Times New Roman" w:hAnsi="Times New Roman" w:cs="Times New Roman"/>
+          <w:sz w:val="26"/>
+          <w:szCs w:val="26"/>
+        </w:rPr>
+      </w:pPr>
+      <w:r>
+        <w:rPr>
+          <w:rFonts w:ascii="Times New Roman" w:hAnsi="Times New Roman" w:cs="Times New Roman"/>
+          <w:sz w:val="26"/>
+          <w:szCs w:val="26"/>
+        </w:rPr>
+        <w:br w:type="page"/>
+      </w:r>
+    </w:p>
+    <w:p>
+      <w:pPr>
+        <w:pStyle w:val="ListParagraph"/>
+        <w:numPr>
+          <w:ilvl w:val="0"/>
+          <w:numId w:val="1"/>
+        </w:numPr>
+        <w:rPr>
+          <w:rFonts w:ascii="Times New Roman" w:hAnsi="Times New Roman" w:cs="Times New Roman"/>
+          <w:b/>
+          <w:sz w:val="26"/>
+          <w:szCs w:val="26"/>
+        </w:rPr>
+      </w:pPr>
+      <w:r>
+        <w:rPr>
+          <w:rFonts w:ascii="Times New Roman" w:hAnsi="Times New Roman" w:cs="Times New Roman"/>
+          <w:b/>
+          <w:sz w:val="26"/>
+          <w:szCs w:val="26"/>
+        </w:rPr>
+        <w:lastRenderedPageBreak/>
+        <w:t>Quản lý sản phẩm</w:t>
+      </w:r>
+    </w:p>
+    <w:p>
+      <w:pPr>
+        <w:pStyle w:val="ListParagraph"/>
+        <w:numPr>
+          <w:ilvl w:val="0"/>
+          <w:numId w:val="2"/>
+        </w:numPr>
+        <w:rPr>
+          <w:rFonts w:ascii="Times New Roman" w:hAnsi="Times New Roman" w:cs="Times New Roman"/>
+          <w:b/>
+          <w:sz w:val="26"/>
+          <w:szCs w:val="26"/>
+        </w:rPr>
+      </w:pPr>
+      <w:r>
+        <w:rPr>
+          <w:rFonts w:ascii="Times New Roman" w:hAnsi="Times New Roman" w:cs="Times New Roman"/>
+          <w:b/>
+          <w:sz w:val="26"/>
+          <w:szCs w:val="26"/>
+        </w:rPr>
+        <w:t>Luồng xử lý chức năng</w:t>
+      </w:r>
+    </w:p>
+    <w:p>
+      <w:pPr>
+        <w:pStyle w:val="ListParagraph"/>
+        <w:numPr>
+          <w:ilvl w:val="1"/>
+          <w:numId w:val="5"/>
+        </w:numPr>
+        <w:rPr>
+          <w:rFonts w:ascii="Times New Roman" w:hAnsi="Times New Roman" w:cs="Times New Roman"/>
+          <w:b/>
+          <w:i/>
+          <w:sz w:val="26"/>
+          <w:szCs w:val="26"/>
+        </w:rPr>
+      </w:pPr>
+      <w:r>
+        <w:rPr>
+          <w:rFonts w:ascii="Times New Roman" w:hAnsi="Times New Roman" w:cs="Times New Roman"/>
+          <w:b/>
+          <w:i/>
+          <w:sz w:val="26"/>
+          <w:szCs w:val="26"/>
+        </w:rPr>
+        <w:t>Thêm sản phẩm</w:t>
+      </w:r>
+    </w:p>
+    <w:tbl>
+      <w:tblPr>
+        <w:tblStyle w:val="TableGrid"/>
+        <w:tblW w:w="10471" w:type="dxa"/>
+        <w:tblInd w:w="-5" w:type="dxa"/>
+        <w:tblLook w:val="04A0" w:firstRow="1" w:lastRow="0" w:firstColumn="1" w:lastColumn="0" w:noHBand="0" w:noVBand="1"/>
+      </w:tblPr>
+      <w:tblGrid>
+        <w:gridCol w:w="916"/>
+        <w:gridCol w:w="9576"/>
+      </w:tblGrid>
+      <w:tr>
+        <w:trPr>
+          <w:trHeight w:val="305"/>
+        </w:trPr>
+        <w:tc>
+          <w:tcPr>
+            <w:tcW w:w="990" w:type="dxa"/>
+            <w:shd w:val="clear" w:color="auto" w:fill="BFBFBF" w:themeFill="background1" w:themeFillShade="BF"/>
+          </w:tcPr>
+          <w:p>
+            <w:pPr>
+              <w:pStyle w:val="MyTable"/>
+              <w:ind w:left="73" w:firstLine="0"/>
+            </w:pPr>
+            <w:r>
+              <w:t>Mã số</w:t>
+            </w:r>
+          </w:p>
+        </w:tc>
+        <w:tc>
+          <w:tcPr>
+            <w:tcW w:w="9481" w:type="dxa"/>
+          </w:tcPr>
+          <w:p>
+            <w:pPr>
+              <w:pStyle w:val="MyTable"/>
+            </w:pPr>
+          </w:p>
+        </w:tc>
+      </w:tr>
+      <w:tr>
+        <w:trPr>
+          <w:trHeight w:val="476"/>
+        </w:trPr>
+        <w:tc>
+          <w:tcPr>
+            <w:tcW w:w="990" w:type="dxa"/>
+            <w:shd w:val="clear" w:color="auto" w:fill="BFBFBF" w:themeFill="background1" w:themeFillShade="BF"/>
+          </w:tcPr>
+          <w:p>
+            <w:pPr>
+              <w:pStyle w:val="MyTable"/>
+              <w:ind w:left="73" w:firstLine="0"/>
+            </w:pPr>
+            <w:r>
+              <w:t>Tham chiếu</w:t>
+            </w:r>
+          </w:p>
+        </w:tc>
+        <w:tc>
+          <w:tcPr>
+            <w:tcW w:w="9481" w:type="dxa"/>
+          </w:tcPr>
+          <w:p>
+            <w:pPr>
+              <w:pStyle w:val="MyTable"/>
+            </w:pPr>
+          </w:p>
+        </w:tc>
+      </w:tr>
+      <w:tr>
+        <w:trPr>
+          <w:trHeight w:val="689"/>
+        </w:trPr>
+        <w:tc>
+          <w:tcPr>
+            <w:tcW w:w="990" w:type="dxa"/>
+            <w:shd w:val="clear" w:color="auto" w:fill="BFBFBF" w:themeFill="background1" w:themeFillShade="BF"/>
+          </w:tcPr>
+          <w:p>
+            <w:pPr>
+              <w:pStyle w:val="MyTable"/>
+              <w:ind w:left="73" w:firstLine="0"/>
+            </w:pPr>
+            <w:r>
+              <w:t>Tên chức năng</w:t>
+            </w:r>
+          </w:p>
+        </w:tc>
+        <w:tc>
+          <w:tcPr>
+            <w:tcW w:w="9481" w:type="dxa"/>
+          </w:tcPr>
+          <w:p>
+            <w:pPr>
+              <w:pStyle w:val="MyTable"/>
+            </w:pPr>
+            <w:r>
+              <w:t>Thêm sản phẩm</w:t>
+            </w:r>
+          </w:p>
+        </w:tc>
+      </w:tr>
+      <w:tr>
+        <w:trPr>
+          <w:trHeight w:val="689"/>
+        </w:trPr>
+        <w:tc>
+          <w:tcPr>
+            <w:tcW w:w="990" w:type="dxa"/>
+            <w:shd w:val="clear" w:color="auto" w:fill="BFBFBF" w:themeFill="background1" w:themeFillShade="BF"/>
+          </w:tcPr>
+          <w:p>
+            <w:pPr>
+              <w:pStyle w:val="MyTable"/>
+              <w:ind w:left="73" w:firstLine="0"/>
+            </w:pPr>
+            <w:r>
+              <w:t>Mô tả</w:t>
+            </w:r>
+          </w:p>
+        </w:tc>
+        <w:tc>
+          <w:tcPr>
+            <w:tcW w:w="9481" w:type="dxa"/>
+          </w:tcPr>
+          <w:p>
+            <w:pPr>
+              <w:pStyle w:val="MyTable"/>
+              <w:ind w:left="150" w:firstLine="0"/>
+            </w:pPr>
+            <w:r>
+              <w:t xml:space="preserve">Chức năng thêm thông tin </w:t>
+            </w:r>
+            <w:r>
+              <w:t>sản phẩm</w:t>
+            </w:r>
+            <w:r>
+              <w:t xml:space="preserve"> mới , mô hình thể hiện tương tác với các thành phần khác trong hệ thống.</w:t>
+            </w:r>
+          </w:p>
+        </w:tc>
+      </w:tr>
+      <w:tr>
+        <w:trPr>
+          <w:trHeight w:val="4875"/>
+        </w:trPr>
+        <w:tc>
+          <w:tcPr>
+            <w:tcW w:w="990" w:type="dxa"/>
+            <w:shd w:val="clear" w:color="auto" w:fill="BFBFBF" w:themeFill="background1" w:themeFillShade="BF"/>
+          </w:tcPr>
+          <w:p>
+            <w:pPr>
+              <w:pStyle w:val="MyTable"/>
+              <w:ind w:left="73" w:firstLine="0"/>
+            </w:pPr>
+            <w:r>
+              <w:t>Luồng xử lý</w:t>
+            </w:r>
+          </w:p>
+        </w:tc>
+        <w:tc>
+          <w:tcPr>
+            <w:tcW w:w="9481" w:type="dxa"/>
+          </w:tcPr>
+          <w:p>
+            <w:pPr>
+              <w:pStyle w:val="MyTable"/>
+            </w:pPr>
+            <w:r>
+              <w:rPr>
+                <w:noProof/>
+              </w:rPr>
+              <w:drawing>
+                <wp:inline distT="0" distB="0" distL="0" distR="0" wp14:anchorId="7E6D1BB0" wp14:editId="3ACC2327">
+                  <wp:extent cx="5943600" cy="3268980"/>
+                  <wp:effectExtent l="0" t="0" r="0" b="7620"/>
+                  <wp:docPr id="1" name="Picture 1"/>
+                  <wp:cNvGraphicFramePr>
+                    <a:graphicFrameLocks xmlns:a="http://schemas.openxmlformats.org/drawingml/2006/main" noChangeAspect="1"/>
+                  </wp:cNvGraphicFramePr>
+                  <a:graphic xmlns:a="http://schemas.openxmlformats.org/drawingml/2006/main">
+                    <a:graphicData uri="http://schemas.openxmlformats.org/drawingml/2006/picture">
+                      <pic:pic xmlns:pic="http://schemas.openxmlformats.org/drawingml/2006/picture">
+                        <pic:nvPicPr>
+                          <pic:cNvPr id="1" name="themSP.jpg"/>
+                          <pic:cNvPicPr/>
+                        </pic:nvPicPr>
+                        <pic:blipFill>
+                          <a:blip r:embed="rId17">
+                            <a:extLst>
+                              <a:ext uri="{28A0092B-C50C-407E-A947-70E740481C1C}">
+                                <a14:useLocalDpi xmlns:a14="http://schemas.microsoft.com/office/drawing/2010/main" val="0"/>
+                              </a:ext>
+                            </a:extLst>
+                          </a:blip>
+                          <a:stretch>
+                            <a:fillRect/>
+                          </a:stretch>
+                        </pic:blipFill>
+                        <pic:spPr>
+                          <a:xfrm>
+                            <a:off x="0" y="0"/>
+                            <a:ext cx="5943600" cy="3268980"/>
+                          </a:xfrm>
+                          <a:prstGeom prst="rect">
+                            <a:avLst/>
+                          </a:prstGeom>
+                        </pic:spPr>
+                      </pic:pic>
+                    </a:graphicData>
+                  </a:graphic>
+                </wp:inline>
+              </w:drawing>
+            </w:r>
+          </w:p>
+        </w:tc>
+      </w:tr>
+    </w:tbl>
+    <w:p>
+      <w:pPr>
+        <w:rPr>
+          <w:rFonts w:ascii="Times New Roman" w:hAnsi="Times New Roman" w:cs="Times New Roman"/>
+          <w:b/>
+          <w:i/>
+          <w:sz w:val="26"/>
+          <w:szCs w:val="26"/>
+        </w:rPr>
+      </w:pPr>
+    </w:p>
+    <w:p>
+      <w:pPr>
+        <w:pStyle w:val="ListParagraph"/>
+        <w:numPr>
+          <w:ilvl w:val="1"/>
+          <w:numId w:val="5"/>
+        </w:numPr>
+        <w:rPr>
+          <w:rFonts w:ascii="Times New Roman" w:hAnsi="Times New Roman" w:cs="Times New Roman"/>
+          <w:b/>
+          <w:i/>
+          <w:sz w:val="26"/>
+          <w:szCs w:val="26"/>
+        </w:rPr>
+      </w:pPr>
+      <w:r>
+        <w:rPr>
+          <w:rFonts w:ascii="Times New Roman" w:hAnsi="Times New Roman" w:cs="Times New Roman"/>
+          <w:b/>
+          <w:i/>
+          <w:sz w:val="26"/>
+          <w:szCs w:val="26"/>
+        </w:rPr>
+        <w:t>Tìm kếm sản phẩm</w:t>
+      </w:r>
+    </w:p>
+    <w:tbl>
+      <w:tblPr>
+        <w:tblStyle w:val="TableGrid"/>
+        <w:tblW w:w="10471" w:type="dxa"/>
+        <w:tblInd w:w="-5" w:type="dxa"/>
+        <w:tblLook w:val="04A0" w:firstRow="1" w:lastRow="0" w:firstColumn="1" w:lastColumn="0" w:noHBand="0" w:noVBand="1"/>
+      </w:tblPr>
+      <w:tblGrid>
+        <w:gridCol w:w="916"/>
+        <w:gridCol w:w="9576"/>
+      </w:tblGrid>
+      <w:tr>
+        <w:trPr>
+          <w:trHeight w:val="305"/>
+        </w:trPr>
+        <w:tc>
+          <w:tcPr>
+            <w:tcW w:w="990" w:type="dxa"/>
+            <w:shd w:val="clear" w:color="auto" w:fill="BFBFBF" w:themeFill="background1" w:themeFillShade="BF"/>
+          </w:tcPr>
+          <w:p>
+            <w:pPr>
+              <w:pStyle w:val="MyTable"/>
+              <w:ind w:left="73" w:firstLine="0"/>
+            </w:pPr>
+            <w:r>
+              <w:t>Mã số</w:t>
+            </w:r>
+          </w:p>
+        </w:tc>
+        <w:tc>
+          <w:tcPr>
+            <w:tcW w:w="9481" w:type="dxa"/>
+          </w:tcPr>
+          <w:p>
+            <w:pPr>
+              <w:pStyle w:val="MyTable"/>
+              <w:ind w:left="0" w:firstLine="0"/>
+            </w:pPr>
+          </w:p>
+        </w:tc>
+      </w:tr>
+      <w:tr>
+        <w:trPr>
+          <w:trHeight w:val="476"/>
+        </w:trPr>
+        <w:tc>
+          <w:tcPr>
+            <w:tcW w:w="990" w:type="dxa"/>
+            <w:shd w:val="clear" w:color="auto" w:fill="BFBFBF" w:themeFill="background1" w:themeFillShade="BF"/>
+          </w:tcPr>
+          <w:p>
+            <w:pPr>
+              <w:pStyle w:val="MyTable"/>
+              <w:ind w:left="73" w:firstLine="0"/>
+            </w:pPr>
+            <w:r>
+              <w:t>Tham chiếu</w:t>
+            </w:r>
+          </w:p>
+        </w:tc>
+        <w:tc>
+          <w:tcPr>
+            <w:tcW w:w="9481" w:type="dxa"/>
+          </w:tcPr>
+          <w:p>
+            <w:pPr>
+              <w:pStyle w:val="MyTable"/>
+            </w:pPr>
+          </w:p>
+        </w:tc>
+      </w:tr>
+      <w:tr>
+        <w:trPr>
+          <w:trHeight w:val="689"/>
+        </w:trPr>
+        <w:tc>
+          <w:tcPr>
+            <w:tcW w:w="990" w:type="dxa"/>
+            <w:shd w:val="clear" w:color="auto" w:fill="BFBFBF" w:themeFill="background1" w:themeFillShade="BF"/>
+          </w:tcPr>
+          <w:p>
+            <w:pPr>
+              <w:pStyle w:val="MyTable"/>
+              <w:ind w:left="73" w:firstLine="0"/>
+            </w:pPr>
+            <w:r>
+              <w:t>Tên chức năng</w:t>
+            </w:r>
+          </w:p>
+        </w:tc>
+        <w:tc>
+          <w:tcPr>
+            <w:tcW w:w="9481" w:type="dxa"/>
+          </w:tcPr>
+          <w:p>
+            <w:pPr>
+              <w:pStyle w:val="MyTable"/>
+            </w:pPr>
+            <w:r>
+              <w:t>Tìm kiếm sản phẩm</w:t>
+            </w:r>
+          </w:p>
+        </w:tc>
+      </w:tr>
+      <w:tr>
+        <w:trPr>
+          <w:trHeight w:val="689"/>
+        </w:trPr>
+        <w:tc>
+          <w:tcPr>
+            <w:tcW w:w="990" w:type="dxa"/>
+            <w:shd w:val="clear" w:color="auto" w:fill="BFBFBF" w:themeFill="background1" w:themeFillShade="BF"/>
+          </w:tcPr>
+          <w:p>
+            <w:pPr>
+              <w:pStyle w:val="MyTable"/>
+              <w:ind w:left="73" w:firstLine="0"/>
+            </w:pPr>
+            <w:r>
+              <w:lastRenderedPageBreak/>
+              <w:t>Mô tả</w:t>
+            </w:r>
+          </w:p>
+        </w:tc>
+        <w:tc>
+          <w:tcPr>
+            <w:tcW w:w="9481" w:type="dxa"/>
+          </w:tcPr>
+          <w:p>
+            <w:pPr>
+              <w:pStyle w:val="MyTable"/>
+              <w:ind w:left="-30" w:firstLine="0"/>
+            </w:pPr>
+            <w:r>
+              <w:t>Chức năng tìm kiếm sản phẩm , mô hình thể hiện tương tác với các thành phần khác trong hệ thống.</w:t>
+            </w:r>
+          </w:p>
+        </w:tc>
+      </w:tr>
+      <w:tr>
+        <w:trPr>
+          <w:trHeight w:val="4875"/>
+        </w:trPr>
+        <w:tc>
+          <w:tcPr>
+            <w:tcW w:w="990" w:type="dxa"/>
+            <w:shd w:val="clear" w:color="auto" w:fill="BFBFBF" w:themeFill="background1" w:themeFillShade="BF"/>
+          </w:tcPr>
+          <w:p>
+            <w:pPr>
+              <w:pStyle w:val="MyTable"/>
+              <w:ind w:left="73" w:firstLine="0"/>
+            </w:pPr>
+            <w:r>
+              <w:t>Luồng xử lý</w:t>
+            </w:r>
+          </w:p>
+        </w:tc>
+        <w:tc>
+          <w:tcPr>
+            <w:tcW w:w="9481" w:type="dxa"/>
+          </w:tcPr>
+          <w:p>
+            <w:pPr>
+              <w:pStyle w:val="MyTable"/>
+            </w:pPr>
+            <w:r>
+              <w:rPr>
+                <w:noProof/>
+              </w:rPr>
+              <w:drawing>
+                <wp:inline distT="0" distB="0" distL="0" distR="0" wp14:anchorId="446D5E84" wp14:editId="32CFD581">
+                  <wp:extent cx="5943600" cy="2580005"/>
+                  <wp:effectExtent l="0" t="0" r="0" b="0"/>
+                  <wp:docPr id="8" name="Picture 8"/>
+                  <wp:cNvGraphicFramePr>
+                    <a:graphicFrameLocks xmlns:a="http://schemas.openxmlformats.org/drawingml/2006/main" noChangeAspect="1"/>
+                  </wp:cNvGraphicFramePr>
+                  <a:graphic xmlns:a="http://schemas.openxmlformats.org/drawingml/2006/main">
+                    <a:graphicData uri="http://schemas.openxmlformats.org/drawingml/2006/picture">
+                      <pic:pic xmlns:pic="http://schemas.openxmlformats.org/drawingml/2006/picture">
+                        <pic:nvPicPr>
+                          <pic:cNvPr id="8" name="dsSp.jpg"/>
+                          <pic:cNvPicPr/>
+                        </pic:nvPicPr>
+                        <pic:blipFill>
+                          <a:blip r:embed="rId18">
+                            <a:extLst>
+                              <a:ext uri="{28A0092B-C50C-407E-A947-70E740481C1C}">
+                                <a14:useLocalDpi xmlns:a14="http://schemas.microsoft.com/office/drawing/2010/main" val="0"/>
+                              </a:ext>
+                            </a:extLst>
+                          </a:blip>
+                          <a:stretch>
+                            <a:fillRect/>
+                          </a:stretch>
+                        </pic:blipFill>
+                        <pic:spPr>
+                          <a:xfrm>
+                            <a:off x="0" y="0"/>
+                            <a:ext cx="5943600" cy="2580005"/>
+                          </a:xfrm>
+                          <a:prstGeom prst="rect">
+                            <a:avLst/>
+                          </a:prstGeom>
+                        </pic:spPr>
+                      </pic:pic>
+                    </a:graphicData>
+                  </a:graphic>
+                </wp:inline>
+              </w:drawing>
+            </w:r>
+          </w:p>
+        </w:tc>
+      </w:tr>
+    </w:tbl>
+    <w:p>
+      <w:pPr>
+        <w:rPr>
+          <w:rFonts w:ascii="Times New Roman" w:hAnsi="Times New Roman" w:cs="Times New Roman"/>
+          <w:b/>
+          <w:i/>
+          <w:sz w:val="26"/>
+          <w:szCs w:val="26"/>
+        </w:rPr>
+      </w:pPr>
+    </w:p>
+    <w:p>
+      <w:pPr>
+        <w:pStyle w:val="ListParagraph"/>
+        <w:numPr>
+          <w:ilvl w:val="1"/>
+          <w:numId w:val="5"/>
+        </w:numPr>
+        <w:rPr>
+          <w:rFonts w:ascii="Times New Roman" w:hAnsi="Times New Roman" w:cs="Times New Roman"/>
+          <w:b/>
+          <w:i/>
+          <w:sz w:val="26"/>
+          <w:szCs w:val="26"/>
+        </w:rPr>
+      </w:pPr>
+      <w:r>
+        <w:rPr>
+          <w:rFonts w:ascii="Times New Roman" w:hAnsi="Times New Roman" w:cs="Times New Roman"/>
+          <w:b/>
+          <w:i/>
+          <w:sz w:val="26"/>
+          <w:szCs w:val="26"/>
+        </w:rPr>
+        <w:t>Chi tiết sản phẩm</w:t>
+      </w:r>
+    </w:p>
+    <w:tbl>
+      <w:tblPr>
+        <w:tblStyle w:val="TableGrid"/>
+        <w:tblW w:w="10555" w:type="dxa"/>
+        <w:tblInd w:w="-5" w:type="dxa"/>
+        <w:tblLook w:val="04A0" w:firstRow="1" w:lastRow="0" w:firstColumn="1" w:lastColumn="0" w:noHBand="0" w:noVBand="1"/>
+      </w:tblPr>
+      <w:tblGrid>
+        <w:gridCol w:w="921"/>
+        <w:gridCol w:w="9634"/>
+      </w:tblGrid>
+      <w:tr>
+        <w:trPr>
+          <w:trHeight w:val="220"/>
+        </w:trPr>
+        <w:tc>
+          <w:tcPr>
+            <w:tcW w:w="921" w:type="dxa"/>
+            <w:shd w:val="clear" w:color="auto" w:fill="BFBFBF" w:themeFill="background1" w:themeFillShade="BF"/>
+          </w:tcPr>
+          <w:p>
+            <w:pPr>
+              <w:pStyle w:val="MyTable"/>
+              <w:ind w:left="73" w:firstLine="0"/>
+            </w:pPr>
+            <w:r>
+              <w:t>Mã số</w:t>
+            </w:r>
+          </w:p>
+        </w:tc>
+        <w:tc>
+          <w:tcPr>
+            <w:tcW w:w="9634" w:type="dxa"/>
+          </w:tcPr>
+          <w:p>
+            <w:pPr>
+              <w:pStyle w:val="MyTable"/>
+              <w:ind w:left="0" w:firstLine="0"/>
+            </w:pPr>
+          </w:p>
+        </w:tc>
+      </w:tr>
+      <w:tr>
+        <w:trPr>
+          <w:trHeight w:val="343"/>
+        </w:trPr>
+        <w:tc>
+          <w:tcPr>
+            <w:tcW w:w="921" w:type="dxa"/>
+            <w:shd w:val="clear" w:color="auto" w:fill="BFBFBF" w:themeFill="background1" w:themeFillShade="BF"/>
+          </w:tcPr>
+          <w:p>
+            <w:pPr>
+              <w:pStyle w:val="MyTable"/>
+              <w:ind w:left="73" w:firstLine="0"/>
+            </w:pPr>
+            <w:r>
+              <w:t>Tham chiếu</w:t>
+            </w:r>
+          </w:p>
+        </w:tc>
+        <w:tc>
+          <w:tcPr>
+            <w:tcW w:w="9634" w:type="dxa"/>
+          </w:tcPr>
+          <w:p>
+            <w:pPr>
+              <w:pStyle w:val="MyTable"/>
+            </w:pPr>
+          </w:p>
+        </w:tc>
+      </w:tr>
+      <w:tr>
+        <w:trPr>
+          <w:trHeight w:val="497"/>
+        </w:trPr>
+        <w:tc>
+          <w:tcPr>
+            <w:tcW w:w="921" w:type="dxa"/>
+            <w:shd w:val="clear" w:color="auto" w:fill="BFBFBF" w:themeFill="background1" w:themeFillShade="BF"/>
+          </w:tcPr>
+          <w:p>
+            <w:pPr>
+              <w:pStyle w:val="MyTable"/>
+              <w:ind w:left="73" w:firstLine="0"/>
+            </w:pPr>
+            <w:r>
+              <w:t>Tên chức năng</w:t>
+            </w:r>
+          </w:p>
+        </w:tc>
+        <w:tc>
+          <w:tcPr>
+            <w:tcW w:w="9634" w:type="dxa"/>
+          </w:tcPr>
+          <w:p>
+            <w:pPr>
+              <w:pStyle w:val="MyTable"/>
+              <w:ind w:left="0" w:firstLine="0"/>
+            </w:pPr>
+            <w:r>
+              <w:t>Xem chi tiết sản phẩm</w:t>
+            </w:r>
+          </w:p>
+        </w:tc>
+      </w:tr>
+      <w:tr>
+        <w:trPr>
+          <w:trHeight w:val="497"/>
+        </w:trPr>
+        <w:tc>
+          <w:tcPr>
+            <w:tcW w:w="921" w:type="dxa"/>
+            <w:shd w:val="clear" w:color="auto" w:fill="BFBFBF" w:themeFill="background1" w:themeFillShade="BF"/>
+          </w:tcPr>
+          <w:p>
+            <w:pPr>
+              <w:pStyle w:val="MyTable"/>
+              <w:ind w:left="73" w:firstLine="0"/>
+            </w:pPr>
+            <w:r>
+              <w:t>Mô tả</w:t>
+            </w:r>
+          </w:p>
+        </w:tc>
+        <w:tc>
+          <w:tcPr>
+            <w:tcW w:w="9634" w:type="dxa"/>
+          </w:tcPr>
+          <w:p>
+            <w:pPr>
+              <w:pStyle w:val="MyTable"/>
+              <w:ind w:left="50" w:firstLine="0"/>
+            </w:pPr>
+            <w:r>
+              <w:t>Chức năng xem thông tin chi tiết của một sản phẩm , mô hình thể hiện tương tác với các thành phần khác trong hệ thống.</w:t>
+            </w:r>
+          </w:p>
+        </w:tc>
+      </w:tr>
+      <w:tr>
+        <w:trPr>
+          <w:trHeight w:val="3516"/>
+        </w:trPr>
+        <w:tc>
+          <w:tcPr>
+            <w:tcW w:w="921" w:type="dxa"/>
+            <w:shd w:val="clear" w:color="auto" w:fill="BFBFBF" w:themeFill="background1" w:themeFillShade="BF"/>
+          </w:tcPr>
+          <w:p>
+            <w:pPr>
+              <w:pStyle w:val="MyTable"/>
+              <w:ind w:left="73" w:firstLine="0"/>
+            </w:pPr>
+            <w:r>
+              <w:lastRenderedPageBreak/>
+              <w:t>Luồng xử lý</w:t>
+            </w:r>
+          </w:p>
+        </w:tc>
+        <w:tc>
+          <w:tcPr>
+            <w:tcW w:w="9634" w:type="dxa"/>
+          </w:tcPr>
+          <w:p>
+            <w:pPr>
+              <w:pStyle w:val="MyTable"/>
+            </w:pPr>
+            <w:r>
+              <w:rPr>
+                <w:noProof/>
+              </w:rPr>
+              <w:drawing>
+                <wp:inline distT="0" distB="0" distL="0" distR="0" wp14:anchorId="6A3E90C0" wp14:editId="7D43FC40">
+                  <wp:extent cx="5943600" cy="2155825"/>
+                  <wp:effectExtent l="0" t="0" r="0" b="0"/>
+                  <wp:docPr id="11" name="Picture 11"/>
+                  <wp:cNvGraphicFramePr>
+                    <a:graphicFrameLocks xmlns:a="http://schemas.openxmlformats.org/drawingml/2006/main" noChangeAspect="1"/>
+                  </wp:cNvGraphicFramePr>
+                  <a:graphic xmlns:a="http://schemas.openxmlformats.org/drawingml/2006/main">
+                    <a:graphicData uri="http://schemas.openxmlformats.org/drawingml/2006/picture">
+                      <pic:pic xmlns:pic="http://schemas.openxmlformats.org/drawingml/2006/picture">
+                        <pic:nvPicPr>
+                          <pic:cNvPr id="11" name="chiTietSP.jpg"/>
+                          <pic:cNvPicPr/>
+                        </pic:nvPicPr>
+                        <pic:blipFill>
+                          <a:blip r:embed="rId19">
+                            <a:extLst>
+                              <a:ext uri="{28A0092B-C50C-407E-A947-70E740481C1C}">
+                                <a14:useLocalDpi xmlns:a14="http://schemas.microsoft.com/office/drawing/2010/main" val="0"/>
+                              </a:ext>
+                            </a:extLst>
+                          </a:blip>
+                          <a:stretch>
+                            <a:fillRect/>
+                          </a:stretch>
+                        </pic:blipFill>
+                        <pic:spPr>
+                          <a:xfrm>
+                            <a:off x="0" y="0"/>
+                            <a:ext cx="5943600" cy="2155825"/>
+                          </a:xfrm>
+                          <a:prstGeom prst="rect">
+                            <a:avLst/>
+                          </a:prstGeom>
+                        </pic:spPr>
+                      </pic:pic>
+                    </a:graphicData>
+                  </a:graphic>
+                </wp:inline>
+              </w:drawing>
+            </w:r>
+          </w:p>
+        </w:tc>
+      </w:tr>
+    </w:tbl>
+    <w:p>
+      <w:pPr>
+        <w:pStyle w:val="ListParagraph"/>
+        <w:numPr>
+          <w:ilvl w:val="1"/>
+          <w:numId w:val="5"/>
+        </w:numPr>
+        <w:rPr>
+          <w:rFonts w:ascii="Times New Roman" w:hAnsi="Times New Roman" w:cs="Times New Roman"/>
+          <w:b/>
+          <w:i/>
+          <w:sz w:val="26"/>
+          <w:szCs w:val="26"/>
+        </w:rPr>
+      </w:pPr>
+      <w:r>
+        <w:rPr>
+          <w:rFonts w:ascii="Times New Roman" w:hAnsi="Times New Roman" w:cs="Times New Roman"/>
+          <w:b/>
+          <w:i/>
+          <w:sz w:val="26"/>
+          <w:szCs w:val="26"/>
+        </w:rPr>
+        <w:t>Cập nhật sản phẩm</w:t>
+      </w:r>
+    </w:p>
+    <w:tbl>
+      <w:tblPr>
+        <w:tblStyle w:val="TableGrid"/>
+        <w:tblW w:w="10471" w:type="dxa"/>
+        <w:tblInd w:w="-5" w:type="dxa"/>
+        <w:tblLook w:val="04A0" w:firstRow="1" w:lastRow="0" w:firstColumn="1" w:lastColumn="0" w:noHBand="0" w:noVBand="1"/>
+      </w:tblPr>
+      <w:tblGrid>
+        <w:gridCol w:w="916"/>
+        <w:gridCol w:w="9576"/>
+      </w:tblGrid>
+      <w:tr>
+        <w:trPr>
+          <w:trHeight w:val="305"/>
+        </w:trPr>
+        <w:tc>
+          <w:tcPr>
+            <w:tcW w:w="990" w:type="dxa"/>
+            <w:shd w:val="clear" w:color="auto" w:fill="BFBFBF" w:themeFill="background1" w:themeFillShade="BF"/>
+          </w:tcPr>
+          <w:p>
+            <w:pPr>
+              <w:pStyle w:val="MyTable"/>
+              <w:ind w:left="73" w:firstLine="0"/>
+            </w:pPr>
+            <w:r>
+              <w:t>Mã số</w:t>
+            </w:r>
+          </w:p>
+        </w:tc>
+        <w:tc>
+          <w:tcPr>
+            <w:tcW w:w="9481" w:type="dxa"/>
+          </w:tcPr>
+          <w:p>
+            <w:pPr>
+              <w:pStyle w:val="MyTable"/>
+              <w:ind w:left="0" w:firstLine="0"/>
+            </w:pPr>
+          </w:p>
+        </w:tc>
+      </w:tr>
+      <w:tr>
+        <w:trPr>
+          <w:trHeight w:val="476"/>
+        </w:trPr>
+        <w:tc>
+          <w:tcPr>
+            <w:tcW w:w="990" w:type="dxa"/>
+            <w:shd w:val="clear" w:color="auto" w:fill="BFBFBF" w:themeFill="background1" w:themeFillShade="BF"/>
+          </w:tcPr>
+          <w:p>
+            <w:pPr>
+              <w:pStyle w:val="MyTable"/>
+              <w:ind w:left="73" w:firstLine="0"/>
+            </w:pPr>
+            <w:r>
+              <w:t>Tham chiếu</w:t>
+            </w:r>
+          </w:p>
+        </w:tc>
+        <w:tc>
+          <w:tcPr>
+            <w:tcW w:w="9481" w:type="dxa"/>
+          </w:tcPr>
+          <w:p>
+            <w:pPr>
+              <w:pStyle w:val="MyTable"/>
+            </w:pPr>
+          </w:p>
+        </w:tc>
+      </w:tr>
+      <w:tr>
+        <w:trPr>
+          <w:trHeight w:val="689"/>
+        </w:trPr>
+        <w:tc>
+          <w:tcPr>
+            <w:tcW w:w="990" w:type="dxa"/>
+            <w:shd w:val="clear" w:color="auto" w:fill="BFBFBF" w:themeFill="background1" w:themeFillShade="BF"/>
+          </w:tcPr>
+          <w:p>
+            <w:pPr>
+              <w:pStyle w:val="MyTable"/>
+              <w:ind w:left="73" w:firstLine="0"/>
+            </w:pPr>
+            <w:r>
+              <w:t>Tên chức năng</w:t>
+            </w:r>
+          </w:p>
+        </w:tc>
+        <w:tc>
+          <w:tcPr>
+            <w:tcW w:w="9481" w:type="dxa"/>
+          </w:tcPr>
+          <w:p>
+            <w:pPr>
+              <w:pStyle w:val="MyTable"/>
+            </w:pPr>
+            <w:r>
+              <w:t>Cập nhật sản phẩm</w:t>
+            </w:r>
+          </w:p>
+        </w:tc>
+      </w:tr>
+      <w:tr>
+        <w:trPr>
+          <w:trHeight w:val="689"/>
+        </w:trPr>
+        <w:tc>
+          <w:tcPr>
+            <w:tcW w:w="990" w:type="dxa"/>
+            <w:shd w:val="clear" w:color="auto" w:fill="BFBFBF" w:themeFill="background1" w:themeFillShade="BF"/>
+          </w:tcPr>
+          <w:p>
+            <w:pPr>
+              <w:pStyle w:val="MyTable"/>
+              <w:ind w:left="73" w:firstLine="0"/>
+            </w:pPr>
+            <w:r>
+              <w:t>Mô tả</w:t>
+            </w:r>
+          </w:p>
+        </w:tc>
+        <w:tc>
+          <w:tcPr>
+            <w:tcW w:w="9481" w:type="dxa"/>
+          </w:tcPr>
+          <w:p>
+            <w:pPr>
+              <w:pStyle w:val="MyTable"/>
+              <w:ind w:left="0" w:firstLine="0"/>
+            </w:pPr>
+            <w:r>
+              <w:t>Chức năng cập nhật thông tin của một sản phẩm , mô hình thể hiện tương tác với các thành phần khác trong hệ thống.</w:t>
+            </w:r>
+          </w:p>
+        </w:tc>
+      </w:tr>
+      <w:tr>
+        <w:trPr>
+          <w:trHeight w:val="4875"/>
+        </w:trPr>
+        <w:tc>
+          <w:tcPr>
+            <w:tcW w:w="990" w:type="dxa"/>
+            <w:shd w:val="clear" w:color="auto" w:fill="BFBFBF" w:themeFill="background1" w:themeFillShade="BF"/>
+          </w:tcPr>
+          <w:p>
+            <w:pPr>
+              <w:pStyle w:val="MyTable"/>
+              <w:ind w:left="73" w:firstLine="0"/>
+            </w:pPr>
+            <w:r>
+              <w:t>Luồng xử lý</w:t>
+            </w:r>
+          </w:p>
+        </w:tc>
+        <w:tc>
+          <w:tcPr>
+            <w:tcW w:w="9481" w:type="dxa"/>
+          </w:tcPr>
+          <w:p>
+            <w:pPr>
+              <w:pStyle w:val="MyTable"/>
+            </w:pPr>
+            <w:r>
+              <w:rPr>
+                <w:noProof/>
+              </w:rPr>
+              <w:drawing>
+                <wp:inline distT="0" distB="0" distL="0" distR="0" wp14:anchorId="34310FAC" wp14:editId="59330D07">
+                  <wp:extent cx="5943600" cy="3268980"/>
+                  <wp:effectExtent l="0" t="0" r="0" b="7620"/>
+                  <wp:docPr id="13" name="Picture 13"/>
+                  <wp:cNvGraphicFramePr>
+                    <a:graphicFrameLocks xmlns:a="http://schemas.openxmlformats.org/drawingml/2006/main" noChangeAspect="1"/>
+                  </wp:cNvGraphicFramePr>
+                  <a:graphic xmlns:a="http://schemas.openxmlformats.org/drawingml/2006/main">
+                    <a:graphicData uri="http://schemas.openxmlformats.org/drawingml/2006/picture">
+                      <pic:pic xmlns:pic="http://schemas.openxmlformats.org/drawingml/2006/picture">
+                        <pic:nvPicPr>
+                          <pic:cNvPr id="13" name="capNhatSP.jpg"/>
+                          <pic:cNvPicPr/>
+                        </pic:nvPicPr>
+                        <pic:blipFill>
+                          <a:blip r:embed="rId20">
+                            <a:extLst>
+                              <a:ext uri="{28A0092B-C50C-407E-A947-70E740481C1C}">
+                                <a14:useLocalDpi xmlns:a14="http://schemas.microsoft.com/office/drawing/2010/main" val="0"/>
+                              </a:ext>
+                            </a:extLst>
+                          </a:blip>
+                          <a:stretch>
+                            <a:fillRect/>
+                          </a:stretch>
+                        </pic:blipFill>
+                        <pic:spPr>
+                          <a:xfrm>
+                            <a:off x="0" y="0"/>
+                            <a:ext cx="5943600" cy="3268980"/>
+                          </a:xfrm>
+                          <a:prstGeom prst="rect">
+                            <a:avLst/>
+                          </a:prstGeom>
+                        </pic:spPr>
+                      </pic:pic>
+                    </a:graphicData>
+                  </a:graphic>
+                </wp:inline>
+              </w:drawing>
+            </w:r>
+          </w:p>
+        </w:tc>
+      </w:tr>
+    </w:tbl>
+    <w:p>
+      <w:pPr>
+        <w:rPr>
+          <w:rFonts w:ascii="Times New Roman" w:hAnsi="Times New Roman" w:cs="Times New Roman"/>
+          <w:b/>
+          <w:i/>
+          <w:sz w:val="26"/>
+          <w:szCs w:val="26"/>
+        </w:rPr>
+      </w:pPr>
+    </w:p>
+    <w:p>
+      <w:pPr>
+        <w:pStyle w:val="ListParagraph"/>
+        <w:numPr>
+          <w:ilvl w:val="0"/>
+          <w:numId w:val="5"/>
+        </w:numPr>
+        <w:rPr>
+          <w:rFonts w:ascii="Times New Roman" w:hAnsi="Times New Roman" w:cs="Times New Roman"/>
+          <w:b/>
+          <w:sz w:val="26"/>
+          <w:szCs w:val="26"/>
+        </w:rPr>
+      </w:pPr>
+      <w:r>
+        <w:rPr>
+          <w:rFonts w:ascii="Times New Roman" w:hAnsi="Times New Roman" w:cs="Times New Roman"/>
+          <w:b/>
+          <w:sz w:val="26"/>
+          <w:szCs w:val="26"/>
+        </w:rPr>
+        <w:lastRenderedPageBreak/>
+        <w:t>Thành phần service</w:t>
+      </w:r>
+    </w:p>
+    <w:p>
+      <w:pPr>
+        <w:pStyle w:val="ListParagraph"/>
+        <w:numPr>
+          <w:ilvl w:val="1"/>
+          <w:numId w:val="5"/>
+        </w:numPr>
+        <w:rPr>
+          <w:rFonts w:ascii="Times New Roman" w:hAnsi="Times New Roman" w:cs="Times New Roman"/>
+          <w:b/>
+          <w:sz w:val="26"/>
+          <w:szCs w:val="26"/>
+        </w:rPr>
+      </w:pPr>
+      <w:bookmarkStart w:id="0" w:name="_GoBack"/>
+      <w:bookmarkEnd w:id="0"/>
+      <w:r>
+        <w:rPr>
+          <w:rFonts w:ascii="Times New Roman" w:hAnsi="Times New Roman" w:cs="Times New Roman"/>
+          <w:b/>
+          <w:i/>
+          <w:sz w:val="26"/>
+          <w:szCs w:val="26"/>
+        </w:rPr>
+        <w:t>Lớp sản phẩm</w:t>
+      </w:r>
+      <w:r>
+        <w:rPr>
+          <w:rFonts w:ascii="Times New Roman" w:hAnsi="Times New Roman" w:cs="Times New Roman"/>
+          <w:b/>
+          <w:sz w:val="26"/>
+          <w:szCs w:val="26"/>
+        </w:rPr>
+        <w:t>:</w:t>
+      </w:r>
+    </w:p>
+    <w:p>
+      <w:pPr>
+        <w:pStyle w:val="ListParagraph"/>
+        <w:numPr>
+          <w:ilvl w:val="2"/>
+          <w:numId w:val="5"/>
+        </w:numPr>
+        <w:ind w:left="2880"/>
+        <w:rPr>
+          <w:rFonts w:ascii="Times New Roman" w:hAnsi="Times New Roman" w:cs="Times New Roman"/>
+          <w:b/>
+          <w:sz w:val="26"/>
+          <w:szCs w:val="26"/>
+        </w:rPr>
+      </w:pPr>
+      <w:r>
+        <w:rPr>
+          <w:rFonts w:ascii="Times New Roman" w:hAnsi="Times New Roman" w:cs="Times New Roman"/>
+          <w:b/>
+          <w:sz w:val="26"/>
+          <w:szCs w:val="26"/>
+        </w:rPr>
+        <w:t>Phương thức thêm sản phẩm:</w:t>
+      </w:r>
+    </w:p>
+    <w:tbl>
+      <w:tblPr>
+        <w:tblStyle w:val="TableGrid"/>
+        <w:tblW w:w="9450" w:type="dxa"/>
+        <w:tblInd w:w="-5" w:type="dxa"/>
+        <w:tblLayout w:type="fixed"/>
+        <w:tblLook w:val="04A0" w:firstRow="1" w:lastRow="0" w:firstColumn="1" w:lastColumn="0" w:noHBand="0" w:noVBand="1"/>
+      </w:tblPr>
+      <w:tblGrid>
+        <w:gridCol w:w="2160"/>
+        <w:gridCol w:w="7290"/>
+      </w:tblGrid>
+      <w:tr>
+        <w:trPr>
+          <w:trHeight w:val="305"/>
+        </w:trPr>
+        <w:tc>
+          <w:tcPr>
+            <w:tcW w:w="2160" w:type="dxa"/>
+            <w:shd w:val="clear" w:color="auto" w:fill="BFBFBF" w:themeFill="background1" w:themeFillShade="BF"/>
+          </w:tcPr>
+          <w:p>
+            <w:pPr>
+              <w:pStyle w:val="MyTable"/>
+            </w:pPr>
+            <w:r>
+              <w:t>Mã số</w:t>
+            </w:r>
+          </w:p>
+        </w:tc>
+        <w:tc>
+          <w:tcPr>
+            <w:tcW w:w="7290" w:type="dxa"/>
+          </w:tcPr>
+          <w:p>
+            <w:pPr>
+              <w:pStyle w:val="MyTable"/>
+              <w:ind w:left="0" w:firstLine="0"/>
+              <w:rPr>
+                <w:b/>
+              </w:rPr>
+            </w:pPr>
+          </w:p>
+        </w:tc>
+      </w:tr>
+      <w:tr>
+        <w:trPr>
+          <w:trHeight w:val="233"/>
+        </w:trPr>
+        <w:tc>
+          <w:tcPr>
+            <w:tcW w:w="2160" w:type="dxa"/>
+            <w:shd w:val="clear" w:color="auto" w:fill="BFBFBF" w:themeFill="background1" w:themeFillShade="BF"/>
+          </w:tcPr>
+          <w:p>
+            <w:pPr>
+              <w:pStyle w:val="MyTable"/>
+            </w:pPr>
+            <w:r>
+              <w:t>Tham chiếu</w:t>
+            </w:r>
+          </w:p>
+        </w:tc>
+        <w:tc>
+          <w:tcPr>
+            <w:tcW w:w="7290" w:type="dxa"/>
+          </w:tcPr>
+          <w:p>
+            <w:pPr>
+              <w:pStyle w:val="MyTable"/>
+              <w:rPr>
+                <w:b/>
+              </w:rPr>
+            </w:pPr>
+          </w:p>
+        </w:tc>
+      </w:tr>
+      <w:tr>
+        <w:trPr>
+          <w:trHeight w:val="341"/>
+        </w:trPr>
+        <w:tc>
+          <w:tcPr>
+            <w:tcW w:w="2160" w:type="dxa"/>
+            <w:shd w:val="clear" w:color="auto" w:fill="BFBFBF" w:themeFill="background1" w:themeFillShade="BF"/>
+          </w:tcPr>
+          <w:p>
+            <w:pPr>
+              <w:pStyle w:val="MyTable"/>
+            </w:pPr>
+            <w:r>
+              <w:t>Tên phương thức</w:t>
+            </w:r>
+          </w:p>
+        </w:tc>
+        <w:tc>
+          <w:tcPr>
+            <w:tcW w:w="7290" w:type="dxa"/>
+          </w:tcPr>
+          <w:p>
+            <w:pPr>
+              <w:pStyle w:val="MyTable"/>
+            </w:pPr>
+            <w:r>
+              <w:t>ThemSanPham</w:t>
+            </w:r>
+          </w:p>
+        </w:tc>
+      </w:tr>
+      <w:tr>
+        <w:trPr>
+          <w:trHeight w:val="305"/>
+        </w:trPr>
+        <w:tc>
+          <w:tcPr>
+            <w:tcW w:w="2160" w:type="dxa"/>
+            <w:shd w:val="clear" w:color="auto" w:fill="BFBFBF" w:themeFill="background1" w:themeFillShade="BF"/>
+          </w:tcPr>
+          <w:p>
+            <w:pPr>
+              <w:pStyle w:val="MyTable"/>
+            </w:pPr>
+            <w:r>
+              <w:t>Mô tả</w:t>
+            </w:r>
+          </w:p>
+        </w:tc>
+        <w:tc>
+          <w:tcPr>
+            <w:tcW w:w="7290" w:type="dxa"/>
+          </w:tcPr>
+          <w:p>
+            <w:pPr>
+              <w:pStyle w:val="MyTable"/>
+            </w:pPr>
+            <w:r>
+              <w:t>Chức năng thêm thông tin cho sản phẩm mới</w:t>
+            </w:r>
+          </w:p>
+        </w:tc>
+      </w:tr>
+      <w:tr>
+        <w:trPr>
+          <w:trHeight w:val="305"/>
+        </w:trPr>
+        <w:tc>
+          <w:tcPr>
+            <w:tcW w:w="2160" w:type="dxa"/>
+            <w:shd w:val="clear" w:color="auto" w:fill="BFBFBF" w:themeFill="background1" w:themeFillShade="BF"/>
+          </w:tcPr>
+          <w:p>
+            <w:pPr>
+              <w:pStyle w:val="MyTable"/>
+            </w:pPr>
+            <w:r>
+              <w:t>Tham số</w:t>
+            </w:r>
+          </w:p>
+        </w:tc>
+        <w:tc>
+          <w:tcPr>
+            <w:tcW w:w="7290" w:type="dxa"/>
+          </w:tcPr>
+          <w:p>
+            <w:pPr>
+              <w:pStyle w:val="MyTable"/>
+              <w:ind w:left="0" w:firstLine="0"/>
+            </w:pPr>
+            <w:r>
+              <w:t>Product</w:t>
+            </w:r>
+          </w:p>
+        </w:tc>
+      </w:tr>
+      <w:tr>
+        <w:trPr>
+          <w:trHeight w:val="404"/>
+        </w:trPr>
+        <w:tc>
+          <w:tcPr>
+            <w:tcW w:w="2160" w:type="dxa"/>
+            <w:shd w:val="clear" w:color="auto" w:fill="BFBFBF" w:themeFill="background1" w:themeFillShade="BF"/>
+          </w:tcPr>
+          <w:p>
+            <w:pPr>
+              <w:pStyle w:val="MyTable"/>
+            </w:pPr>
+            <w:r>
+              <w:t>Giá trị trả về</w:t>
+            </w:r>
+          </w:p>
+        </w:tc>
+        <w:tc>
+          <w:tcPr>
+            <w:tcW w:w="7290" w:type="dxa"/>
+          </w:tcPr>
+          <w:p>
+            <w:pPr>
+              <w:pStyle w:val="MyTable"/>
+            </w:pPr>
+            <w:r>
+              <w:t>int</w:t>
+            </w:r>
+          </w:p>
+        </w:tc>
+      </w:tr>
+      <w:tr>
+        <w:trPr>
+          <w:trHeight w:val="2017"/>
+        </w:trPr>
+        <w:tc>
+          <w:tcPr>
+            <w:tcW w:w="2160" w:type="dxa"/>
+            <w:shd w:val="clear" w:color="auto" w:fill="BFBFBF" w:themeFill="background1" w:themeFillShade="BF"/>
+          </w:tcPr>
+          <w:p>
+            <w:pPr>
+              <w:pStyle w:val="MyTable"/>
+            </w:pPr>
+            <w:r>
+              <w:t>Thuật toán</w:t>
+            </w:r>
+          </w:p>
+        </w:tc>
+        <w:tc>
+          <w:tcPr>
+            <w:tcW w:w="7290" w:type="dxa"/>
+          </w:tcPr>
+          <w:p>
+            <w:pPr>
+              <w:pStyle w:val="MyTable"/>
+            </w:pPr>
+            <w:r>
+              <w:rPr>
+                <w:noProof/>
+              </w:rPr>
+              <w:drawing>
+                <wp:inline distT="0" distB="0" distL="0" distR="0" wp14:anchorId="1687B3B1" wp14:editId="6F054139">
+                  <wp:extent cx="4491990" cy="4968875"/>
+                  <wp:effectExtent l="0" t="0" r="3810" b="3175"/>
+                  <wp:docPr id="14" name="Picture 14"/>
+                  <wp:cNvGraphicFramePr>
+                    <a:graphicFrameLocks xmlns:a="http://schemas.openxmlformats.org/drawingml/2006/main" noChangeAspect="1"/>
+                  </wp:cNvGraphicFramePr>
+                  <a:graphic xmlns:a="http://schemas.openxmlformats.org/drawingml/2006/main">
+                    <a:graphicData uri="http://schemas.openxmlformats.org/drawingml/2006/picture">
+                      <pic:pic xmlns:pic="http://schemas.openxmlformats.org/drawingml/2006/picture">
+                        <pic:nvPicPr>
+                          <pic:cNvPr id="14" name="themSPservice.jpg"/>
+                          <pic:cNvPicPr/>
+                        </pic:nvPicPr>
+                        <pic:blipFill>
+                          <a:blip r:embed="rId21">
+                            <a:extLst>
+                              <a:ext uri="{28A0092B-C50C-407E-A947-70E740481C1C}">
+                                <a14:useLocalDpi xmlns:a14="http://schemas.microsoft.com/office/drawing/2010/main" val="0"/>
+                              </a:ext>
+                            </a:extLst>
+                          </a:blip>
+                          <a:stretch>
+                            <a:fillRect/>
+                          </a:stretch>
+                        </pic:blipFill>
+                        <pic:spPr>
+                          <a:xfrm>
+                            <a:off x="0" y="0"/>
+                            <a:ext cx="4491990" cy="4968875"/>
+                          </a:xfrm>
+                          <a:prstGeom prst="rect">
+                            <a:avLst/>
+                          </a:prstGeom>
+                        </pic:spPr>
+                      </pic:pic>
+                    </a:graphicData>
+                  </a:graphic>
+                </wp:inline>
+              </w:drawing>
+            </w:r>
+          </w:p>
+        </w:tc>
+      </w:tr>
+    </w:tbl>
+    <w:p>
+      <w:pPr>
+        <w:rPr>
+          <w:rFonts w:ascii="Times New Roman" w:hAnsi="Times New Roman" w:cs="Times New Roman"/>
+          <w:b/>
+          <w:sz w:val="26"/>
+          <w:szCs w:val="26"/>
+        </w:rPr>
+      </w:pPr>
+    </w:p>
+    <w:p>
+      <w:pPr>
+        <w:pStyle w:val="ListParagraph"/>
+        <w:numPr>
+          <w:ilvl w:val="2"/>
+          <w:numId w:val="5"/>
+        </w:numPr>
+        <w:ind w:left="2880"/>
+        <w:rPr>
+          <w:rFonts w:ascii="Times New Roman" w:hAnsi="Times New Roman" w:cs="Times New Roman"/>
+          <w:b/>
+          <w:sz w:val="26"/>
+          <w:szCs w:val="26"/>
+        </w:rPr>
+      </w:pPr>
+      <w:r>
+        <w:rPr>
+          <w:rFonts w:ascii="Times New Roman" w:hAnsi="Times New Roman" w:cs="Times New Roman"/>
+          <w:b/>
+          <w:sz w:val="26"/>
+          <w:szCs w:val="26"/>
+        </w:rPr>
+        <w:t>Phương thức tìm kiếm sản phẩm</w:t>
+      </w:r>
+    </w:p>
+    <w:tbl>
+      <w:tblPr>
+        <w:tblStyle w:val="TableGrid"/>
+        <w:tblW w:w="9450" w:type="dxa"/>
+        <w:tblInd w:w="-5" w:type="dxa"/>
+        <w:tblLayout w:type="fixed"/>
+        <w:tblLook w:val="04A0" w:firstRow="1" w:lastRow="0" w:firstColumn="1" w:lastColumn="0" w:noHBand="0" w:noVBand="1"/>
+      </w:tblPr>
+      <w:tblGrid>
+        <w:gridCol w:w="2160"/>
+        <w:gridCol w:w="7290"/>
+      </w:tblGrid>
+      <w:tr>
+        <w:trPr>
+          <w:trHeight w:val="305"/>
+        </w:trPr>
+        <w:tc>
+          <w:tcPr>
+            <w:tcW w:w="2160" w:type="dxa"/>
+            <w:shd w:val="clear" w:color="auto" w:fill="BFBFBF" w:themeFill="background1" w:themeFillShade="BF"/>
+          </w:tcPr>
+          <w:p>
+            <w:pPr>
+              <w:pStyle w:val="MyTable"/>
+            </w:pPr>
+            <w:r>
+              <w:lastRenderedPageBreak/>
+              <w:t>Mã số</w:t>
+            </w:r>
+          </w:p>
+        </w:tc>
+        <w:tc>
+          <w:tcPr>
+            <w:tcW w:w="7290" w:type="dxa"/>
+          </w:tcPr>
+          <w:p>
+            <w:pPr>
+              <w:pStyle w:val="MyTable"/>
+              <w:ind w:left="0" w:firstLine="0"/>
+              <w:rPr>
+                <w:b/>
+              </w:rPr>
+            </w:pPr>
+          </w:p>
+        </w:tc>
+      </w:tr>
+      <w:tr>
+        <w:trPr>
+          <w:trHeight w:val="233"/>
+        </w:trPr>
+        <w:tc>
+          <w:tcPr>
+            <w:tcW w:w="2160" w:type="dxa"/>
+            <w:shd w:val="clear" w:color="auto" w:fill="BFBFBF" w:themeFill="background1" w:themeFillShade="BF"/>
+          </w:tcPr>
+          <w:p>
+            <w:pPr>
+              <w:pStyle w:val="MyTable"/>
+            </w:pPr>
+            <w:r>
+              <w:t>Tham chiếu</w:t>
+            </w:r>
+          </w:p>
+        </w:tc>
+        <w:tc>
+          <w:tcPr>
+            <w:tcW w:w="7290" w:type="dxa"/>
+          </w:tcPr>
+          <w:p>
+            <w:pPr>
+              <w:pStyle w:val="MyTable"/>
+              <w:rPr>
+                <w:b/>
+              </w:rPr>
+            </w:pPr>
+          </w:p>
+        </w:tc>
+      </w:tr>
+      <w:tr>
+        <w:trPr>
+          <w:trHeight w:val="341"/>
+        </w:trPr>
+        <w:tc>
+          <w:tcPr>
+            <w:tcW w:w="2160" w:type="dxa"/>
+            <w:shd w:val="clear" w:color="auto" w:fill="BFBFBF" w:themeFill="background1" w:themeFillShade="BF"/>
+          </w:tcPr>
+          <w:p>
+            <w:pPr>
+              <w:pStyle w:val="MyTable"/>
+            </w:pPr>
+            <w:r>
+              <w:t>Tên phương thức</w:t>
+            </w:r>
+          </w:p>
+        </w:tc>
+        <w:tc>
+          <w:tcPr>
+            <w:tcW w:w="7290" w:type="dxa"/>
+          </w:tcPr>
+          <w:p>
+            <w:pPr>
+              <w:pStyle w:val="MyTable"/>
+            </w:pPr>
+            <w:r>
+              <w:t>TimKiemSanPham</w:t>
+            </w:r>
+          </w:p>
+        </w:tc>
+      </w:tr>
+      <w:tr>
+        <w:trPr>
+          <w:trHeight w:val="305"/>
+        </w:trPr>
+        <w:tc>
+          <w:tcPr>
+            <w:tcW w:w="2160" w:type="dxa"/>
+            <w:shd w:val="clear" w:color="auto" w:fill="BFBFBF" w:themeFill="background1" w:themeFillShade="BF"/>
+          </w:tcPr>
+          <w:p>
+            <w:pPr>
+              <w:pStyle w:val="MyTable"/>
+            </w:pPr>
+            <w:r>
+              <w:t>Mô tả</w:t>
+            </w:r>
+          </w:p>
+        </w:tc>
+        <w:tc>
+          <w:tcPr>
+            <w:tcW w:w="7290" w:type="dxa"/>
+          </w:tcPr>
+          <w:p>
+            <w:pPr>
+              <w:pStyle w:val="MyTable"/>
+            </w:pPr>
+            <w:r>
+              <w:t xml:space="preserve">Chức năng tìm kiếm sản phẩm </w:t>
+            </w:r>
+          </w:p>
+        </w:tc>
+      </w:tr>
+      <w:tr>
+        <w:trPr>
+          <w:trHeight w:val="305"/>
+        </w:trPr>
+        <w:tc>
+          <w:tcPr>
+            <w:tcW w:w="2160" w:type="dxa"/>
+            <w:shd w:val="clear" w:color="auto" w:fill="BFBFBF" w:themeFill="background1" w:themeFillShade="BF"/>
+          </w:tcPr>
+          <w:p>
+            <w:pPr>
+              <w:pStyle w:val="MyTable"/>
+            </w:pPr>
+            <w:r>
+              <w:t>Tham số</w:t>
+            </w:r>
+          </w:p>
+        </w:tc>
+        <w:tc>
+          <w:tcPr>
+            <w:tcW w:w="7290" w:type="dxa"/>
+          </w:tcPr>
+          <w:p>
+            <w:pPr>
+              <w:pStyle w:val="MyTable"/>
+              <w:ind w:left="0" w:firstLine="0"/>
+            </w:pPr>
+            <w:r>
+              <w:t>keyWord</w:t>
+            </w:r>
+          </w:p>
+        </w:tc>
+      </w:tr>
+      <w:tr>
+        <w:trPr>
+          <w:trHeight w:val="404"/>
+        </w:trPr>
+        <w:tc>
+          <w:tcPr>
+            <w:tcW w:w="2160" w:type="dxa"/>
+            <w:shd w:val="clear" w:color="auto" w:fill="BFBFBF" w:themeFill="background1" w:themeFillShade="BF"/>
+          </w:tcPr>
+          <w:p>
+            <w:pPr>
+              <w:pStyle w:val="MyTable"/>
+            </w:pPr>
+            <w:r>
+              <w:t>Giá trị trả về</w:t>
+            </w:r>
+          </w:p>
+        </w:tc>
+        <w:tc>
+          <w:tcPr>
+            <w:tcW w:w="7290" w:type="dxa"/>
+          </w:tcPr>
+          <w:p>
+            <w:pPr>
+              <w:pStyle w:val="MyTable"/>
+            </w:pPr>
+            <w:r>
+              <w:t>List&lt;ProductViewModel&gt;</w:t>
+            </w:r>
+          </w:p>
+        </w:tc>
+      </w:tr>
+      <w:tr>
+        <w:trPr>
+          <w:trHeight w:val="2017"/>
+        </w:trPr>
+        <w:tc>
+          <w:tcPr>
+            <w:tcW w:w="2160" w:type="dxa"/>
+            <w:shd w:val="clear" w:color="auto" w:fill="BFBFBF" w:themeFill="background1" w:themeFillShade="BF"/>
+          </w:tcPr>
+          <w:p>
+            <w:pPr>
+              <w:pStyle w:val="MyTable"/>
+            </w:pPr>
+            <w:r>
+              <w:lastRenderedPageBreak/>
+              <w:t>Thuật toán</w:t>
+            </w:r>
+          </w:p>
+        </w:tc>
+        <w:tc>
+          <w:tcPr>
+            <w:tcW w:w="7290" w:type="dxa"/>
+          </w:tcPr>
+          <w:p>
+            <w:pPr>
+              <w:pStyle w:val="MyTable"/>
+            </w:pPr>
+            <w:r>
+              <w:rPr>
+                <w:noProof/>
+              </w:rPr>
+              <w:drawing>
+                <wp:inline distT="0" distB="0" distL="0" distR="0" wp14:anchorId="37A42331" wp14:editId="2EE6CF77">
+                  <wp:extent cx="3267122" cy="7615451"/>
+                  <wp:effectExtent l="0" t="0" r="0" b="5080"/>
+                  <wp:docPr id="16" name="Picture 16"/>
+                  <wp:cNvGraphicFramePr>
+                    <a:graphicFrameLocks xmlns:a="http://schemas.openxmlformats.org/drawingml/2006/main" noChangeAspect="1"/>
+                  </wp:cNvGraphicFramePr>
+                  <a:graphic xmlns:a="http://schemas.openxmlformats.org/drawingml/2006/main">
+                    <a:graphicData uri="http://schemas.openxmlformats.org/drawingml/2006/picture">
+                      <pic:pic xmlns:pic="http://schemas.openxmlformats.org/drawingml/2006/picture">
+                        <pic:nvPicPr>
+                          <pic:cNvPr id="16" name="timkiemSPservice.jpg"/>
+                          <pic:cNvPicPr/>
+                        </pic:nvPicPr>
+                        <pic:blipFill>
+                          <a:blip r:embed="rId22">
+                            <a:extLst>
+                              <a:ext uri="{28A0092B-C50C-407E-A947-70E740481C1C}">
+                                <a14:useLocalDpi xmlns:a14="http://schemas.microsoft.com/office/drawing/2010/main" val="0"/>
+                              </a:ext>
+                            </a:extLst>
+                          </a:blip>
+                          <a:stretch>
+                            <a:fillRect/>
+                          </a:stretch>
+                        </pic:blipFill>
+                        <pic:spPr>
+                          <a:xfrm>
+                            <a:off x="0" y="0"/>
+                            <a:ext cx="3267536" cy="7616417"/>
+                          </a:xfrm>
+                          <a:prstGeom prst="rect">
+                            <a:avLst/>
+                          </a:prstGeom>
+                        </pic:spPr>
+                      </pic:pic>
+                    </a:graphicData>
+                  </a:graphic>
+                </wp:inline>
+              </w:drawing>
+            </w:r>
+          </w:p>
+        </w:tc>
+      </w:tr>
+    </w:tbl>
+    <w:p>
+      <w:pPr>
+        <w:rPr>
+          <w:rFonts w:ascii="Times New Roman" w:hAnsi="Times New Roman" w:cs="Times New Roman"/>
+          <w:b/>
+          <w:sz w:val="26"/>
+          <w:szCs w:val="26"/>
+        </w:rPr>
+      </w:pPr>
+    </w:p>
+    <w:p>
+      <w:pPr>
+        <w:pStyle w:val="ListParagraph"/>
+        <w:numPr>
+          <w:ilvl w:val="2"/>
+          <w:numId w:val="5"/>
+        </w:numPr>
+        <w:ind w:left="2880"/>
+        <w:rPr>
+          <w:rFonts w:ascii="Times New Roman" w:hAnsi="Times New Roman" w:cs="Times New Roman"/>
+          <w:b/>
+          <w:sz w:val="26"/>
+          <w:szCs w:val="26"/>
+        </w:rPr>
+      </w:pPr>
+      <w:r>
+        <w:rPr>
+          <w:rFonts w:ascii="Times New Roman" w:hAnsi="Times New Roman" w:cs="Times New Roman"/>
+          <w:b/>
+          <w:sz w:val="26"/>
+          <w:szCs w:val="26"/>
+        </w:rPr>
+        <w:lastRenderedPageBreak/>
+        <w:t>Phương thức xem thông tin chi tiết sản phẩm</w:t>
+      </w:r>
+    </w:p>
+    <w:tbl>
+      <w:tblPr>
+        <w:tblStyle w:val="TableGrid"/>
+        <w:tblW w:w="9450" w:type="dxa"/>
+        <w:tblInd w:w="-5" w:type="dxa"/>
+        <w:tblLayout w:type="fixed"/>
+        <w:tblLook w:val="04A0" w:firstRow="1" w:lastRow="0" w:firstColumn="1" w:lastColumn="0" w:noHBand="0" w:noVBand="1"/>
+      </w:tblPr>
+      <w:tblGrid>
+        <w:gridCol w:w="2160"/>
+        <w:gridCol w:w="7290"/>
+      </w:tblGrid>
+      <w:tr>
+        <w:trPr>
+          <w:trHeight w:val="305"/>
+        </w:trPr>
+        <w:tc>
+          <w:tcPr>
+            <w:tcW w:w="2160" w:type="dxa"/>
+            <w:shd w:val="clear" w:color="auto" w:fill="BFBFBF" w:themeFill="background1" w:themeFillShade="BF"/>
+          </w:tcPr>
+          <w:p>
+            <w:pPr>
+              <w:pStyle w:val="MyTable"/>
+            </w:pPr>
+            <w:r>
+              <w:t>Mã số</w:t>
+            </w:r>
+          </w:p>
+        </w:tc>
+        <w:tc>
+          <w:tcPr>
+            <w:tcW w:w="7290" w:type="dxa"/>
+          </w:tcPr>
+          <w:p>
+            <w:pPr>
+              <w:pStyle w:val="MyTable"/>
+              <w:ind w:left="0" w:firstLine="0"/>
+              <w:rPr>
+                <w:b/>
+              </w:rPr>
+            </w:pPr>
+          </w:p>
+        </w:tc>
+      </w:tr>
+      <w:tr>
+        <w:trPr>
+          <w:trHeight w:val="233"/>
+        </w:trPr>
+        <w:tc>
+          <w:tcPr>
+            <w:tcW w:w="2160" w:type="dxa"/>
+            <w:shd w:val="clear" w:color="auto" w:fill="BFBFBF" w:themeFill="background1" w:themeFillShade="BF"/>
+          </w:tcPr>
+          <w:p>
+            <w:pPr>
+              <w:pStyle w:val="MyTable"/>
+            </w:pPr>
+            <w:r>
+              <w:t>Tham chiếu</w:t>
+            </w:r>
+          </w:p>
+        </w:tc>
+        <w:tc>
+          <w:tcPr>
+            <w:tcW w:w="7290" w:type="dxa"/>
+          </w:tcPr>
+          <w:p>
+            <w:pPr>
+              <w:pStyle w:val="MyTable"/>
+              <w:rPr>
+                <w:b/>
+              </w:rPr>
+            </w:pPr>
+          </w:p>
+        </w:tc>
+      </w:tr>
+      <w:tr>
+        <w:trPr>
+          <w:trHeight w:val="341"/>
+        </w:trPr>
+        <w:tc>
+          <w:tcPr>
+            <w:tcW w:w="2160" w:type="dxa"/>
+            <w:shd w:val="clear" w:color="auto" w:fill="BFBFBF" w:themeFill="background1" w:themeFillShade="BF"/>
+          </w:tcPr>
+          <w:p>
+            <w:pPr>
+              <w:pStyle w:val="MyTable"/>
+            </w:pPr>
+            <w:r>
+              <w:t>Tên phương thức</w:t>
+            </w:r>
+          </w:p>
+        </w:tc>
+        <w:tc>
+          <w:tcPr>
+            <w:tcW w:w="7290" w:type="dxa"/>
+          </w:tcPr>
+          <w:p>
+            <w:pPr>
+              <w:pStyle w:val="MyTable"/>
+            </w:pPr>
+            <w:r>
+              <w:t>Xem chi tiết sản phẩm</w:t>
+            </w:r>
+          </w:p>
+        </w:tc>
+      </w:tr>
+      <w:tr>
+        <w:trPr>
+          <w:trHeight w:val="305"/>
+        </w:trPr>
+        <w:tc>
+          <w:tcPr>
+            <w:tcW w:w="2160" w:type="dxa"/>
+            <w:shd w:val="clear" w:color="auto" w:fill="BFBFBF" w:themeFill="background1" w:themeFillShade="BF"/>
+          </w:tcPr>
+          <w:p>
+            <w:pPr>
+              <w:pStyle w:val="MyTable"/>
+            </w:pPr>
+            <w:r>
+              <w:t>Mô tả</w:t>
+            </w:r>
+          </w:p>
+        </w:tc>
+        <w:tc>
+          <w:tcPr>
+            <w:tcW w:w="7290" w:type="dxa"/>
+          </w:tcPr>
+          <w:p>
+            <w:pPr>
+              <w:pStyle w:val="MyTable"/>
+            </w:pPr>
+            <w:r>
+              <w:t>Chức năng xem thông tin chi tiết sản phẩm</w:t>
+            </w:r>
+          </w:p>
+        </w:tc>
+      </w:tr>
+      <w:tr>
+        <w:trPr>
+          <w:trHeight w:val="305"/>
+        </w:trPr>
+        <w:tc>
+          <w:tcPr>
+            <w:tcW w:w="2160" w:type="dxa"/>
+            <w:shd w:val="clear" w:color="auto" w:fill="BFBFBF" w:themeFill="background1" w:themeFillShade="BF"/>
+          </w:tcPr>
+          <w:p>
+            <w:pPr>
+              <w:pStyle w:val="MyTable"/>
+            </w:pPr>
+            <w:r>
+              <w:t>Tham số</w:t>
+            </w:r>
+          </w:p>
+        </w:tc>
+        <w:tc>
+          <w:tcPr>
+            <w:tcW w:w="7290" w:type="dxa"/>
+          </w:tcPr>
+          <w:p>
+            <w:pPr>
+              <w:pStyle w:val="MyTable"/>
+              <w:ind w:left="0" w:firstLine="0"/>
+            </w:pPr>
+            <w:r>
+              <w:t>idProduct</w:t>
+            </w:r>
+          </w:p>
+        </w:tc>
+      </w:tr>
+      <w:tr>
+        <w:trPr>
+          <w:trHeight w:val="404"/>
+        </w:trPr>
+        <w:tc>
+          <w:tcPr>
+            <w:tcW w:w="2160" w:type="dxa"/>
+            <w:shd w:val="clear" w:color="auto" w:fill="BFBFBF" w:themeFill="background1" w:themeFillShade="BF"/>
+          </w:tcPr>
+          <w:p>
+            <w:pPr>
+              <w:pStyle w:val="MyTable"/>
+            </w:pPr>
+            <w:r>
+              <w:t>Giá trị trả về</w:t>
+            </w:r>
+          </w:p>
+        </w:tc>
+        <w:tc>
+          <w:tcPr>
+            <w:tcW w:w="7290" w:type="dxa"/>
+          </w:tcPr>
+          <w:p>
+            <w:pPr>
+              <w:pStyle w:val="MyTable"/>
+            </w:pPr>
+            <w:r>
+              <w:t>Product</w:t>
+            </w:r>
+          </w:p>
+        </w:tc>
+      </w:tr>
+      <w:tr>
+        <w:trPr>
+          <w:trHeight w:val="2017"/>
+        </w:trPr>
+        <w:tc>
+          <w:tcPr>
+            <w:tcW w:w="2160" w:type="dxa"/>
+            <w:shd w:val="clear" w:color="auto" w:fill="BFBFBF" w:themeFill="background1" w:themeFillShade="BF"/>
+          </w:tcPr>
+          <w:p>
+            <w:pPr>
+              <w:pStyle w:val="MyTable"/>
+            </w:pPr>
+            <w:r>
+              <w:lastRenderedPageBreak/>
+              <w:t>Thuật toán</w:t>
+            </w:r>
+          </w:p>
+        </w:tc>
+        <w:tc>
+          <w:tcPr>
+            <w:tcW w:w="7290" w:type="dxa"/>
+          </w:tcPr>
+          <w:p>
+            <w:pPr>
+              <w:pStyle w:val="MyTable"/>
+            </w:pPr>
+            <w:r>
+              <w:rPr>
+                <w:noProof/>
+              </w:rPr>
+              <w:drawing>
+                <wp:inline distT="0" distB="0" distL="0" distR="0" wp14:anchorId="67B1D8B4" wp14:editId="2CD34E61">
+                  <wp:extent cx="3657600" cy="7639050"/>
+                  <wp:effectExtent l="0" t="0" r="0" b="0"/>
+                  <wp:docPr id="20" name="Picture 20"/>
+                  <wp:cNvGraphicFramePr>
+                    <a:graphicFrameLocks xmlns:a="http://schemas.openxmlformats.org/drawingml/2006/main" noChangeAspect="1"/>
+                  </wp:cNvGraphicFramePr>
+                  <a:graphic xmlns:a="http://schemas.openxmlformats.org/drawingml/2006/main">
+                    <a:graphicData uri="http://schemas.openxmlformats.org/drawingml/2006/picture">
+                      <pic:pic xmlns:pic="http://schemas.openxmlformats.org/drawingml/2006/picture">
+                        <pic:nvPicPr>
+                          <pic:cNvPr id="20" name="xemSPservice.jpg"/>
+                          <pic:cNvPicPr/>
+                        </pic:nvPicPr>
+                        <pic:blipFill>
+                          <a:blip r:embed="rId23">
+                            <a:extLst>
+                              <a:ext uri="{28A0092B-C50C-407E-A947-70E740481C1C}">
+                                <a14:useLocalDpi xmlns:a14="http://schemas.microsoft.com/office/drawing/2010/main" val="0"/>
+                              </a:ext>
+                            </a:extLst>
+                          </a:blip>
+                          <a:stretch>
+                            <a:fillRect/>
+                          </a:stretch>
+                        </pic:blipFill>
+                        <pic:spPr>
+                          <a:xfrm>
+                            <a:off x="0" y="0"/>
+                            <a:ext cx="3657600" cy="7639050"/>
+                          </a:xfrm>
+                          <a:prstGeom prst="rect">
+                            <a:avLst/>
+                          </a:prstGeom>
+                        </pic:spPr>
+                      </pic:pic>
+                    </a:graphicData>
+                  </a:graphic>
+                </wp:inline>
+              </w:drawing>
+            </w:r>
+          </w:p>
+        </w:tc>
+      </w:tr>
+    </w:tbl>
+    <w:p>
+      <w:pPr>
+        <w:rPr>
+          <w:rFonts w:ascii="Times New Roman" w:hAnsi="Times New Roman" w:cs="Times New Roman"/>
+          <w:b/>
+          <w:sz w:val="26"/>
+          <w:szCs w:val="26"/>
+        </w:rPr>
+      </w:pPr>
+    </w:p>
+    <w:p>
+      <w:pPr>
+        <w:pStyle w:val="ListParagraph"/>
+        <w:numPr>
+          <w:ilvl w:val="2"/>
+          <w:numId w:val="5"/>
+        </w:numPr>
+        <w:ind w:left="2880"/>
+        <w:rPr>
+          <w:rFonts w:ascii="Times New Roman" w:hAnsi="Times New Roman" w:cs="Times New Roman"/>
+          <w:b/>
+          <w:sz w:val="26"/>
+          <w:szCs w:val="26"/>
+        </w:rPr>
+      </w:pPr>
+      <w:r>
+        <w:rPr>
+          <w:rFonts w:ascii="Times New Roman" w:hAnsi="Times New Roman" w:cs="Times New Roman"/>
+          <w:b/>
+          <w:sz w:val="26"/>
+          <w:szCs w:val="26"/>
+        </w:rPr>
+        <w:lastRenderedPageBreak/>
+        <w:t>Phương thức cập nhật thông tin sản phẩm</w:t>
+      </w:r>
+    </w:p>
+    <w:tbl>
+      <w:tblPr>
+        <w:tblStyle w:val="TableGrid"/>
+        <w:tblW w:w="9450" w:type="dxa"/>
+        <w:tblInd w:w="-5" w:type="dxa"/>
+        <w:tblLayout w:type="fixed"/>
+        <w:tblLook w:val="04A0" w:firstRow="1" w:lastRow="0" w:firstColumn="1" w:lastColumn="0" w:noHBand="0" w:noVBand="1"/>
+      </w:tblPr>
+      <w:tblGrid>
+        <w:gridCol w:w="2160"/>
+        <w:gridCol w:w="7290"/>
+      </w:tblGrid>
+      <w:tr>
+        <w:trPr>
+          <w:trHeight w:val="305"/>
+        </w:trPr>
+        <w:tc>
+          <w:tcPr>
+            <w:tcW w:w="2160" w:type="dxa"/>
+            <w:shd w:val="clear" w:color="auto" w:fill="BFBFBF" w:themeFill="background1" w:themeFillShade="BF"/>
+          </w:tcPr>
+          <w:p>
+            <w:pPr>
+              <w:pStyle w:val="MyTable"/>
+            </w:pPr>
+            <w:r>
+              <w:t>Mã số</w:t>
+            </w:r>
+          </w:p>
+        </w:tc>
+        <w:tc>
+          <w:tcPr>
+            <w:tcW w:w="7290" w:type="dxa"/>
+          </w:tcPr>
+          <w:p>
+            <w:pPr>
+              <w:pStyle w:val="MyTable"/>
+              <w:ind w:left="0" w:firstLine="0"/>
+              <w:rPr>
+                <w:b/>
+              </w:rPr>
+            </w:pPr>
+          </w:p>
+        </w:tc>
+      </w:tr>
+      <w:tr>
+        <w:trPr>
+          <w:trHeight w:val="233"/>
+        </w:trPr>
+        <w:tc>
+          <w:tcPr>
+            <w:tcW w:w="2160" w:type="dxa"/>
+            <w:shd w:val="clear" w:color="auto" w:fill="BFBFBF" w:themeFill="background1" w:themeFillShade="BF"/>
+          </w:tcPr>
+          <w:p>
+            <w:pPr>
+              <w:pStyle w:val="MyTable"/>
+            </w:pPr>
+            <w:r>
+              <w:t>Tham chiếu</w:t>
+            </w:r>
+          </w:p>
+        </w:tc>
+        <w:tc>
+          <w:tcPr>
+            <w:tcW w:w="7290" w:type="dxa"/>
+          </w:tcPr>
+          <w:p>
+            <w:pPr>
+              <w:pStyle w:val="MyTable"/>
+              <w:rPr>
+                <w:b/>
+              </w:rPr>
+            </w:pPr>
+          </w:p>
+        </w:tc>
+      </w:tr>
+      <w:tr>
+        <w:trPr>
+          <w:trHeight w:val="341"/>
+        </w:trPr>
+        <w:tc>
+          <w:tcPr>
+            <w:tcW w:w="2160" w:type="dxa"/>
+            <w:shd w:val="clear" w:color="auto" w:fill="BFBFBF" w:themeFill="background1" w:themeFillShade="BF"/>
+          </w:tcPr>
+          <w:p>
+            <w:pPr>
+              <w:pStyle w:val="MyTable"/>
+            </w:pPr>
+            <w:r>
+              <w:t>Tên phương thức</w:t>
+            </w:r>
+          </w:p>
+        </w:tc>
+        <w:tc>
+          <w:tcPr>
+            <w:tcW w:w="7290" w:type="dxa"/>
+          </w:tcPr>
+          <w:p>
+            <w:pPr>
+              <w:pStyle w:val="MyTable"/>
+            </w:pPr>
+            <w:r>
+              <w:t>CapNhatSanPham</w:t>
+            </w:r>
+          </w:p>
+        </w:tc>
+      </w:tr>
+      <w:tr>
+        <w:trPr>
+          <w:trHeight w:val="305"/>
+        </w:trPr>
+        <w:tc>
+          <w:tcPr>
+            <w:tcW w:w="2160" w:type="dxa"/>
+            <w:shd w:val="clear" w:color="auto" w:fill="BFBFBF" w:themeFill="background1" w:themeFillShade="BF"/>
+          </w:tcPr>
+          <w:p>
+            <w:pPr>
+              <w:pStyle w:val="MyTable"/>
+            </w:pPr>
+            <w:r>
+              <w:t>Mô tả</w:t>
+            </w:r>
+          </w:p>
+        </w:tc>
+        <w:tc>
+          <w:tcPr>
+            <w:tcW w:w="7290" w:type="dxa"/>
+          </w:tcPr>
+          <w:p>
+            <w:pPr>
+              <w:pStyle w:val="MyTable"/>
+            </w:pPr>
+            <w:r>
+              <w:t>Chức năng cập nhật thông tin sản phẩm</w:t>
+            </w:r>
+          </w:p>
+        </w:tc>
+      </w:tr>
+      <w:tr>
+        <w:trPr>
+          <w:trHeight w:val="305"/>
+        </w:trPr>
+        <w:tc>
+          <w:tcPr>
+            <w:tcW w:w="2160" w:type="dxa"/>
+            <w:shd w:val="clear" w:color="auto" w:fill="BFBFBF" w:themeFill="background1" w:themeFillShade="BF"/>
+          </w:tcPr>
+          <w:p>
+            <w:pPr>
+              <w:pStyle w:val="MyTable"/>
+            </w:pPr>
+            <w:r>
+              <w:t>Tham số</w:t>
+            </w:r>
+          </w:p>
+        </w:tc>
+        <w:tc>
+          <w:tcPr>
+            <w:tcW w:w="7290" w:type="dxa"/>
+          </w:tcPr>
+          <w:p>
+            <w:pPr>
+              <w:pStyle w:val="MyTable"/>
+              <w:ind w:left="0" w:firstLine="0"/>
+            </w:pPr>
+            <w:r>
+              <w:t>Product</w:t>
+            </w:r>
+          </w:p>
+        </w:tc>
+      </w:tr>
+      <w:tr>
+        <w:trPr>
+          <w:trHeight w:val="404"/>
+        </w:trPr>
+        <w:tc>
+          <w:tcPr>
+            <w:tcW w:w="2160" w:type="dxa"/>
+            <w:shd w:val="clear" w:color="auto" w:fill="BFBFBF" w:themeFill="background1" w:themeFillShade="BF"/>
+          </w:tcPr>
+          <w:p>
+            <w:pPr>
+              <w:pStyle w:val="MyTable"/>
+            </w:pPr>
+            <w:r>
+              <w:t>Giá trị trả về</w:t>
+            </w:r>
+          </w:p>
+        </w:tc>
+        <w:tc>
+          <w:tcPr>
+            <w:tcW w:w="7290" w:type="dxa"/>
+          </w:tcPr>
+          <w:p>
+            <w:pPr>
+              <w:pStyle w:val="MyTable"/>
+            </w:pPr>
+            <w:r>
+              <w:t>int</w:t>
+            </w:r>
+          </w:p>
+        </w:tc>
+      </w:tr>
+      <w:tr>
+        <w:trPr>
+          <w:trHeight w:val="2017"/>
+        </w:trPr>
+        <w:tc>
+          <w:tcPr>
+            <w:tcW w:w="2160" w:type="dxa"/>
+            <w:shd w:val="clear" w:color="auto" w:fill="BFBFBF" w:themeFill="background1" w:themeFillShade="BF"/>
+          </w:tcPr>
+          <w:p>
+            <w:pPr>
+              <w:pStyle w:val="MyTable"/>
+            </w:pPr>
+            <w:r>
+              <w:t>Thuật toán</w:t>
+            </w:r>
+          </w:p>
+        </w:tc>
+        <w:tc>
+          <w:tcPr>
+            <w:tcW w:w="7290" w:type="dxa"/>
+          </w:tcPr>
+          <w:p>
+            <w:pPr>
+              <w:pStyle w:val="MyTable"/>
+            </w:pPr>
+            <w:r>
+              <w:rPr>
+                <w:noProof/>
+              </w:rPr>
+              <w:drawing>
+                <wp:inline distT="0" distB="0" distL="0" distR="0" wp14:anchorId="4172A2AD" wp14:editId="65D78C9B">
+                  <wp:extent cx="4491990" cy="4968875"/>
+                  <wp:effectExtent l="0" t="0" r="3810" b="3175"/>
+                  <wp:docPr id="19" name="Picture 19"/>
+                  <wp:cNvGraphicFramePr>
+                    <a:graphicFrameLocks xmlns:a="http://schemas.openxmlformats.org/drawingml/2006/main" noChangeAspect="1"/>
+                  </wp:cNvGraphicFramePr>
+                  <a:graphic xmlns:a="http://schemas.openxmlformats.org/drawingml/2006/main">
+                    <a:graphicData uri="http://schemas.openxmlformats.org/drawingml/2006/picture">
+                      <pic:pic xmlns:pic="http://schemas.openxmlformats.org/drawingml/2006/picture">
+                        <pic:nvPicPr>
+                          <pic:cNvPr id="19" name="capNhatSPservice.jpg"/>
+                          <pic:cNvPicPr/>
+                        </pic:nvPicPr>
+                        <pic:blipFill>
+                          <a:blip r:embed="rId24">
+                            <a:extLst>
+                              <a:ext uri="{28A0092B-C50C-407E-A947-70E740481C1C}">
+                                <a14:useLocalDpi xmlns:a14="http://schemas.microsoft.com/office/drawing/2010/main" val="0"/>
+                              </a:ext>
+                            </a:extLst>
+                          </a:blip>
+                          <a:stretch>
+                            <a:fillRect/>
+                          </a:stretch>
+                        </pic:blipFill>
+                        <pic:spPr>
+                          <a:xfrm>
+                            <a:off x="0" y="0"/>
+                            <a:ext cx="4491990" cy="4968875"/>
+                          </a:xfrm>
+                          <a:prstGeom prst="rect">
+                            <a:avLst/>
+                          </a:prstGeom>
+                        </pic:spPr>
+                      </pic:pic>
+                    </a:graphicData>
+                  </a:graphic>
+                </wp:inline>
+              </w:drawing>
+            </w:r>
+          </w:p>
+        </w:tc>
+      </w:tr>
+    </w:tbl>
+    <w:p>
+      <w:pPr>
+        <w:rPr>
+          <w:rFonts w:ascii="Times New Roman" w:hAnsi="Times New Roman" w:cs="Times New Roman"/>
+          <w:b/>
+          <w:sz w:val="26"/>
+          <w:szCs w:val="26"/>
+        </w:rPr>
+      </w:pPr>
+    </w:p>
+    <w:p>
+      <w:pPr>
+        <w:pStyle w:val="ListParagraph"/>
+        <w:numPr>
+          <w:ilvl w:val="1"/>
+          <w:numId w:val="5"/>
+        </w:numPr>
+        <w:rPr>
+          <w:rFonts w:ascii="Times New Roman" w:hAnsi="Times New Roman" w:cs="Times New Roman"/>
+          <w:b/>
+          <w:sz w:val="26"/>
+          <w:szCs w:val="26"/>
+        </w:rPr>
+      </w:pPr>
+    </w:p>
+    <w:p>
+      <w:pPr>
+        <w:pStyle w:val="ListParagraph"/>
+        <w:numPr>
+          <w:ilvl w:val="0"/>
+          <w:numId w:val="5"/>
+        </w:numPr>
+        <w:rPr>
+          <w:rFonts w:ascii="Times New Roman" w:hAnsi="Times New Roman" w:cs="Times New Roman"/>
+          <w:b/>
+          <w:sz w:val="26"/>
+          <w:szCs w:val="26"/>
+        </w:rPr>
+      </w:pPr>
+      <w:r>
+        <w:rPr>
+          <w:rFonts w:ascii="Times New Roman" w:hAnsi="Times New Roman" w:cs="Times New Roman"/>
+          <w:b/>
+          <w:sz w:val="26"/>
+          <w:szCs w:val="26"/>
+        </w:rPr>
+        <w:t>Thành phần model</w:t>
+      </w:r>
+    </w:p>
+    <w:p>
+      <w:pPr>
+        <w:pStyle w:val="TuNormal"/>
+        <w:numPr>
+          <w:ilvl w:val="1"/>
+          <w:numId w:val="4"/>
+        </w:numPr>
+        <w:rPr>
+          <w:b/>
+          <w:i/>
+        </w:rPr>
+      </w:pPr>
+      <w:r>
+        <w:rPr>
+          <w:b/>
+          <w:i/>
+        </w:rPr>
+        <w:t xml:space="preserve">Class </w:t>
+      </w:r>
+      <w:r>
+        <w:rPr>
+          <w:b/>
+          <w:i/>
+        </w:rPr>
+        <w:t>Product</w:t>
+      </w:r>
+    </w:p>
+    <w:tbl>
+      <w:tblPr>
+        <w:tblStyle w:val="TableGrid"/>
+        <w:tblW w:w="8167" w:type="dxa"/>
+        <w:tblInd w:w="535" w:type="dxa"/>
+        <w:tblLook w:val="04A0" w:firstRow="1" w:lastRow="0" w:firstColumn="1" w:lastColumn="0" w:noHBand="0" w:noVBand="1"/>
+      </w:tblPr>
+      <w:tblGrid>
+        <w:gridCol w:w="737"/>
+        <w:gridCol w:w="2682"/>
+        <w:gridCol w:w="4748"/>
+      </w:tblGrid>
+      <w:tr>
+        <w:tc>
+          <w:tcPr>
+            <w:tcW w:w="737" w:type="dxa"/>
+          </w:tcPr>
+          <w:p>
+            <w:pPr>
+              <w:pStyle w:val="MyTable1"/>
+              <w:jc w:val="center"/>
+            </w:pPr>
+            <w:r>
+              <w:lastRenderedPageBreak/>
+              <w:t>STT</w:t>
+            </w:r>
+          </w:p>
+        </w:tc>
+        <w:tc>
+          <w:tcPr>
+            <w:tcW w:w="2682" w:type="dxa"/>
+          </w:tcPr>
+          <w:p>
+            <w:pPr>
+              <w:pStyle w:val="MyTable1"/>
+            </w:pPr>
+            <w:r>
+              <w:t>Tên thuộc tính</w:t>
+            </w:r>
+          </w:p>
+        </w:tc>
+        <w:tc>
+          <w:tcPr>
+            <w:tcW w:w="4748" w:type="dxa"/>
+          </w:tcPr>
+          <w:p>
+            <w:pPr>
+              <w:pStyle w:val="MyTable1"/>
+            </w:pPr>
+            <w:r>
+              <w:t>Mô tả</w:t>
+            </w:r>
+          </w:p>
+        </w:tc>
+      </w:tr>
+      <w:tr>
+        <w:tc>
+          <w:tcPr>
+            <w:tcW w:w="737" w:type="dxa"/>
+          </w:tcPr>
+          <w:p>
+            <w:pPr>
+              <w:pStyle w:val="MyTable1"/>
+              <w:jc w:val="center"/>
+            </w:pPr>
+            <w:r>
+              <w:t>1</w:t>
+            </w:r>
+          </w:p>
+        </w:tc>
+        <w:tc>
+          <w:tcPr>
+            <w:tcW w:w="2682" w:type="dxa"/>
+          </w:tcPr>
+          <w:p>
+            <w:pPr>
+              <w:pStyle w:val="MyTable1"/>
+              <w:tabs>
+                <w:tab w:val="center" w:pos="730"/>
+              </w:tabs>
+            </w:pPr>
+            <w:r>
+              <w:t>idProduct</w:t>
+            </w:r>
+          </w:p>
+        </w:tc>
+        <w:tc>
+          <w:tcPr>
+            <w:tcW w:w="4748" w:type="dxa"/>
+          </w:tcPr>
+          <w:p>
+            <w:pPr>
+              <w:pStyle w:val="MyTable1"/>
+            </w:pPr>
+            <w:r>
+              <w:t>Mã sản phẩm</w:t>
+            </w:r>
+          </w:p>
+        </w:tc>
+      </w:tr>
+      <w:tr>
+        <w:tc>
+          <w:tcPr>
+            <w:tcW w:w="737" w:type="dxa"/>
+          </w:tcPr>
+          <w:p>
+            <w:pPr>
+              <w:pStyle w:val="MyTable1"/>
+              <w:jc w:val="center"/>
+            </w:pPr>
+            <w:r>
+              <w:t>2</w:t>
+            </w:r>
+          </w:p>
+        </w:tc>
+        <w:tc>
+          <w:tcPr>
+            <w:tcW w:w="2682" w:type="dxa"/>
+          </w:tcPr>
+          <w:p>
+            <w:pPr>
+              <w:pStyle w:val="MyTable1"/>
+            </w:pPr>
+            <w:r>
+              <w:t>productName</w:t>
+            </w:r>
+          </w:p>
+        </w:tc>
+        <w:tc>
+          <w:tcPr>
+            <w:tcW w:w="4748" w:type="dxa"/>
+          </w:tcPr>
+          <w:p>
+            <w:pPr>
+              <w:pStyle w:val="MyTable1"/>
+            </w:pPr>
+            <w:r>
+              <w:t>Tên sản phẩm</w:t>
+            </w:r>
+          </w:p>
+        </w:tc>
+      </w:tr>
+      <w:tr>
+        <w:tc>
+          <w:tcPr>
+            <w:tcW w:w="737" w:type="dxa"/>
+          </w:tcPr>
+          <w:p>
+            <w:pPr>
+              <w:pStyle w:val="MyTable1"/>
+              <w:jc w:val="center"/>
+            </w:pPr>
+            <w:r>
+              <w:t>3</w:t>
+            </w:r>
+          </w:p>
+        </w:tc>
+        <w:tc>
+          <w:tcPr>
+            <w:tcW w:w="2682" w:type="dxa"/>
+          </w:tcPr>
+          <w:p>
+            <w:pPr>
+              <w:pStyle w:val="MyTable1"/>
+            </w:pPr>
+            <w:r>
+              <w:t>price</w:t>
+            </w:r>
+          </w:p>
+        </w:tc>
+        <w:tc>
+          <w:tcPr>
+            <w:tcW w:w="4748" w:type="dxa"/>
+          </w:tcPr>
+          <w:p>
+            <w:pPr>
+              <w:pStyle w:val="MyTable1"/>
+            </w:pPr>
+            <w:r>
+              <w:t>Đơn giá</w:t>
+            </w:r>
+          </w:p>
+        </w:tc>
+      </w:tr>
+      <w:tr>
+        <w:tc>
+          <w:tcPr>
+            <w:tcW w:w="737" w:type="dxa"/>
+          </w:tcPr>
+          <w:p>
+            <w:pPr>
+              <w:pStyle w:val="MyTable1"/>
+              <w:jc w:val="center"/>
+            </w:pPr>
+            <w:r>
+              <w:t>4</w:t>
+            </w:r>
+          </w:p>
+        </w:tc>
+        <w:tc>
+          <w:tcPr>
+            <w:tcW w:w="2682" w:type="dxa"/>
+          </w:tcPr>
+          <w:p>
+            <w:pPr>
+              <w:pStyle w:val="MyTable1"/>
+            </w:pPr>
+            <w:r>
+              <w:t>isDisabled</w:t>
+            </w:r>
+          </w:p>
+        </w:tc>
+        <w:tc>
+          <w:tcPr>
+            <w:tcW w:w="4748" w:type="dxa"/>
+          </w:tcPr>
+          <w:p>
+            <w:pPr>
+              <w:pStyle w:val="MyTable1"/>
+              <w:ind w:left="0" w:firstLine="0"/>
+            </w:pPr>
+            <w:r>
+              <w:t>Còn bán hay không</w:t>
+            </w:r>
+          </w:p>
+        </w:tc>
+      </w:tr>
+    </w:tbl>
+    <w:p>
+      <w:pPr>
+        <w:pStyle w:val="TuNormal"/>
+        <w:numPr>
+          <w:ilvl w:val="1"/>
+          <w:numId w:val="4"/>
+        </w:numPr>
+        <w:rPr>
+          <w:b/>
+          <w:i/>
+        </w:rPr>
+      </w:pPr>
+      <w:r>
+        <w:rPr>
+          <w:b/>
+          <w:i/>
+        </w:rPr>
+        <w:t xml:space="preserve">Class </w:t>
+      </w:r>
+      <w:r>
+        <w:rPr>
+          <w:b/>
+          <w:i/>
+        </w:rPr>
+        <w:t>ProductType</w:t>
+      </w:r>
+      <w:r>
+        <w:rPr>
+          <w:b/>
+          <w:i/>
+        </w:rPr>
+        <w:tab/>
+      </w:r>
+    </w:p>
+    <w:tbl>
+      <w:tblPr>
+        <w:tblStyle w:val="TableGrid"/>
+        <w:tblW w:w="8167" w:type="dxa"/>
+        <w:tblInd w:w="535" w:type="dxa"/>
+        <w:tblLook w:val="04A0" w:firstRow="1" w:lastRow="0" w:firstColumn="1" w:lastColumn="0" w:noHBand="0" w:noVBand="1"/>
+      </w:tblPr>
+      <w:tblGrid>
+        <w:gridCol w:w="749"/>
+        <w:gridCol w:w="2243"/>
+        <w:gridCol w:w="5175"/>
+      </w:tblGrid>
+      <w:tr>
+        <w:tc>
+          <w:tcPr>
+            <w:tcW w:w="749" w:type="dxa"/>
+          </w:tcPr>
+          <w:p>
+            <w:pPr>
+              <w:pStyle w:val="MyTable1"/>
+            </w:pPr>
+            <w:r>
+              <w:t>STT</w:t>
+            </w:r>
+          </w:p>
+        </w:tc>
+        <w:tc>
+          <w:tcPr>
+            <w:tcW w:w="2243" w:type="dxa"/>
+          </w:tcPr>
+          <w:p>
+            <w:pPr>
+              <w:pStyle w:val="MyTable1"/>
+            </w:pPr>
+            <w:r>
+              <w:t>Tên thuộc tính</w:t>
+            </w:r>
+          </w:p>
+        </w:tc>
+        <w:tc>
+          <w:tcPr>
+            <w:tcW w:w="5175" w:type="dxa"/>
+          </w:tcPr>
+          <w:p>
+            <w:pPr>
+              <w:pStyle w:val="MyTable1"/>
+            </w:pPr>
+            <w:r>
+              <w:t>Mô tả</w:t>
+            </w:r>
+          </w:p>
+        </w:tc>
+      </w:tr>
+      <w:tr>
+        <w:tc>
+          <w:tcPr>
+            <w:tcW w:w="749" w:type="dxa"/>
+          </w:tcPr>
+          <w:p>
+            <w:pPr>
+              <w:pStyle w:val="MyTable1"/>
+              <w:jc w:val="center"/>
+            </w:pPr>
+            <w:r>
+              <w:t>1</w:t>
+            </w:r>
+          </w:p>
+        </w:tc>
+        <w:tc>
+          <w:tcPr>
+            <w:tcW w:w="2243" w:type="dxa"/>
+          </w:tcPr>
+          <w:p>
+            <w:pPr>
+              <w:pStyle w:val="MyTable1"/>
+              <w:tabs>
+                <w:tab w:val="center" w:pos="730"/>
+              </w:tabs>
+            </w:pPr>
+            <w:r>
+              <w:t>idProductType</w:t>
+            </w:r>
+          </w:p>
+        </w:tc>
+        <w:tc>
+          <w:tcPr>
+            <w:tcW w:w="5175" w:type="dxa"/>
+          </w:tcPr>
+          <w:p>
+            <w:pPr>
+              <w:pStyle w:val="MyTable1"/>
+            </w:pPr>
+            <w:r>
+              <w:t>Mã loại sản phẩm</w:t>
+            </w:r>
+          </w:p>
+        </w:tc>
+      </w:tr>
+      <w:tr>
+        <w:tc>
+          <w:tcPr>
+            <w:tcW w:w="749" w:type="dxa"/>
+          </w:tcPr>
+          <w:p>
+            <w:pPr>
+              <w:pStyle w:val="MyTable1"/>
+              <w:jc w:val="center"/>
+            </w:pPr>
+            <w:r>
+              <w:t>2</w:t>
+            </w:r>
+          </w:p>
+        </w:tc>
+        <w:tc>
+          <w:tcPr>
+            <w:tcW w:w="2243" w:type="dxa"/>
+          </w:tcPr>
+          <w:p>
+            <w:pPr>
+              <w:pStyle w:val="MyTable1"/>
+            </w:pPr>
+            <w:r>
+              <w:t>productTypeName</w:t>
+            </w:r>
+          </w:p>
+        </w:tc>
+        <w:tc>
+          <w:tcPr>
+            <w:tcW w:w="5175" w:type="dxa"/>
+          </w:tcPr>
+          <w:p>
+            <w:pPr>
+              <w:pStyle w:val="MyTable1"/>
+            </w:pPr>
+            <w:r>
+              <w:t>Tên loại sản phẩm</w:t>
+            </w:r>
+          </w:p>
+        </w:tc>
+      </w:tr>
+    </w:tbl>
+    <w:p>
+      <w:pPr>
+        <w:pStyle w:val="TuNormal"/>
+        <w:numPr>
+          <w:ilvl w:val="0"/>
+          <w:numId w:val="0"/>
+        </w:numPr>
+      </w:pPr>
+    </w:p>
+    <w:p>
+      <w:pPr>
+        <w:pStyle w:val="TuNormal"/>
+        <w:numPr>
+          <w:ilvl w:val="1"/>
+          <w:numId w:val="4"/>
+        </w:numPr>
+        <w:rPr>
+          <w:b/>
+          <w:i/>
+        </w:rPr>
+      </w:pPr>
+      <w:r>
+        <w:rPr>
+          <w:b/>
+          <w:i/>
+        </w:rPr>
+        <w:t xml:space="preserve">Class </w:t>
+      </w:r>
+      <w:r>
+        <w:rPr>
+          <w:b/>
+          <w:i/>
+        </w:rPr>
+        <w:t>Batch</w:t>
+      </w:r>
+    </w:p>
+    <w:tbl>
+      <w:tblPr>
+        <w:tblStyle w:val="TableGrid"/>
+        <w:tblW w:w="8167" w:type="dxa"/>
+        <w:tblInd w:w="535" w:type="dxa"/>
+        <w:tblLook w:val="04A0" w:firstRow="1" w:lastRow="0" w:firstColumn="1" w:lastColumn="0" w:noHBand="0" w:noVBand="1"/>
+      </w:tblPr>
+      <w:tblGrid>
+        <w:gridCol w:w="749"/>
+        <w:gridCol w:w="2243"/>
+        <w:gridCol w:w="5175"/>
+      </w:tblGrid>
+      <w:tr>
+        <w:tc>
+          <w:tcPr>
+            <w:tcW w:w="749" w:type="dxa"/>
+          </w:tcPr>
+          <w:p>
+            <w:pPr>
+              <w:pStyle w:val="MyTable1"/>
+            </w:pPr>
+            <w:r>
+              <w:t>STT</w:t>
+            </w:r>
+          </w:p>
+        </w:tc>
+        <w:tc>
+          <w:tcPr>
+            <w:tcW w:w="2243" w:type="dxa"/>
+          </w:tcPr>
+          <w:p>
+            <w:pPr>
+              <w:pStyle w:val="MyTable1"/>
+            </w:pPr>
+            <w:r>
+              <w:t>Tên thuộc tính</w:t>
+            </w:r>
+          </w:p>
+        </w:tc>
+        <w:tc>
+          <w:tcPr>
+            <w:tcW w:w="5175" w:type="dxa"/>
+          </w:tcPr>
+          <w:p>
+            <w:pPr>
+              <w:pStyle w:val="MyTable1"/>
+            </w:pPr>
+            <w:r>
+              <w:t>Mô tả</w:t>
+            </w:r>
+          </w:p>
+        </w:tc>
+      </w:tr>
+      <w:tr>
+        <w:tc>
+          <w:tcPr>
+            <w:tcW w:w="749" w:type="dxa"/>
+          </w:tcPr>
+          <w:p>
+            <w:pPr>
+              <w:pStyle w:val="MyTable1"/>
+              <w:jc w:val="center"/>
+            </w:pPr>
+            <w:r>
+              <w:t>1</w:t>
+            </w:r>
+          </w:p>
+        </w:tc>
+        <w:tc>
+          <w:tcPr>
+            <w:tcW w:w="2243" w:type="dxa"/>
+          </w:tcPr>
+          <w:p>
+            <w:pPr>
+              <w:pStyle w:val="MyTable1"/>
+              <w:tabs>
+                <w:tab w:val="center" w:pos="730"/>
+              </w:tabs>
+            </w:pPr>
+            <w:r>
+              <w:t>idBatch</w:t>
+            </w:r>
+          </w:p>
+        </w:tc>
+        <w:tc>
+          <w:tcPr>
+            <w:tcW w:w="5175" w:type="dxa"/>
+          </w:tcPr>
+          <w:p>
+            <w:pPr>
+              <w:pStyle w:val="MyTable1"/>
+            </w:pPr>
+            <w:r>
+              <w:t>Mã đợt hàng</w:t>
+            </w:r>
+          </w:p>
+        </w:tc>
+      </w:tr>
+      <w:tr>
+        <w:tc>
+          <w:tcPr>
+            <w:tcW w:w="749" w:type="dxa"/>
+          </w:tcPr>
+          <w:p>
+            <w:pPr>
+              <w:pStyle w:val="MyTable1"/>
+              <w:jc w:val="center"/>
+            </w:pPr>
+            <w:r>
+              <w:t>2</w:t>
+            </w:r>
+          </w:p>
+        </w:tc>
+        <w:tc>
+          <w:tcPr>
+            <w:tcW w:w="2243" w:type="dxa"/>
+          </w:tcPr>
+          <w:p>
+            <w:pPr>
+              <w:pStyle w:val="MyTable1"/>
+            </w:pPr>
+            <w:r>
+              <w:t>manufacturedDate</w:t>
+            </w:r>
+          </w:p>
+        </w:tc>
+        <w:tc>
+          <w:tcPr>
+            <w:tcW w:w="5175" w:type="dxa"/>
+          </w:tcPr>
+          <w:p>
+            <w:pPr>
+              <w:pStyle w:val="MyTable1"/>
+            </w:pPr>
+            <w:r>
+              <w:t>Ngày sản xuất</w:t>
+            </w:r>
+          </w:p>
+        </w:tc>
+      </w:tr>
+    </w:tbl>
+    <w:p>
+      <w:pPr>
+        <w:pStyle w:val="TuNormal"/>
+        <w:numPr>
+          <w:ilvl w:val="0"/>
+          <w:numId w:val="0"/>
+        </w:numPr>
+      </w:pPr>
+    </w:p>
+    <w:p>
+      <w:pPr>
+        <w:pStyle w:val="ListParagraph"/>
+        <w:numPr>
+          <w:ilvl w:val="1"/>
+          <w:numId w:val="4"/>
+        </w:numPr>
+        <w:rPr>
+          <w:rFonts w:ascii="Times New Roman" w:hAnsi="Times New Roman" w:cs="Times New Roman"/>
+          <w:b/>
+          <w:sz w:val="26"/>
+          <w:szCs w:val="26"/>
+        </w:rPr>
+      </w:pPr>
+      <w:r>
+        <w:rPr>
+          <w:rFonts w:ascii="Times New Roman" w:hAnsi="Times New Roman" w:cs="Times New Roman"/>
+          <w:b/>
+          <w:sz w:val="26"/>
+          <w:szCs w:val="26"/>
+        </w:rPr>
+        <w:t>Class BatchDetail</w:t>
+      </w:r>
+    </w:p>
+    <w:tbl>
+      <w:tblPr>
+        <w:tblStyle w:val="TableGrid"/>
+        <w:tblW w:w="8167" w:type="dxa"/>
+        <w:tblInd w:w="535" w:type="dxa"/>
+        <w:tblLook w:val="04A0" w:firstRow="1" w:lastRow="0" w:firstColumn="1" w:lastColumn="0" w:noHBand="0" w:noVBand="1"/>
+      </w:tblPr>
+      <w:tblGrid>
+        <w:gridCol w:w="749"/>
+        <w:gridCol w:w="2243"/>
+        <w:gridCol w:w="5175"/>
+      </w:tblGrid>
+      <w:tr>
+        <w:tc>
+          <w:tcPr>
+            <w:tcW w:w="749" w:type="dxa"/>
+          </w:tcPr>
+          <w:p>
+            <w:pPr>
+              <w:pStyle w:val="MyTable1"/>
+            </w:pPr>
+            <w:r>
+              <w:t>STT</w:t>
+            </w:r>
+          </w:p>
+        </w:tc>
+        <w:tc>
+          <w:tcPr>
+            <w:tcW w:w="2243" w:type="dxa"/>
+          </w:tcPr>
+          <w:p>
+            <w:pPr>
+              <w:pStyle w:val="MyTable1"/>
+            </w:pPr>
+            <w:r>
+              <w:t>Tên thuộc tính</w:t>
+            </w:r>
+          </w:p>
+        </w:tc>
+        <w:tc>
+          <w:tcPr>
+            <w:tcW w:w="5175" w:type="dxa"/>
+          </w:tcPr>
+          <w:p>
+            <w:pPr>
+              <w:pStyle w:val="MyTable1"/>
+            </w:pPr>
+            <w:r>
+              <w:t>Mô tả</w:t>
+            </w:r>
+          </w:p>
+        </w:tc>
+      </w:tr>
+      <w:tr>
+        <w:tc>
+          <w:tcPr>
+            <w:tcW w:w="749" w:type="dxa"/>
+          </w:tcPr>
+          <w:p>
+            <w:pPr>
+              <w:pStyle w:val="MyTable1"/>
+              <w:jc w:val="center"/>
+            </w:pPr>
+            <w:r>
+              <w:t>1</w:t>
+            </w:r>
+          </w:p>
+        </w:tc>
+        <w:tc>
+          <w:tcPr>
+            <w:tcW w:w="2243" w:type="dxa"/>
+          </w:tcPr>
+          <w:p>
+            <w:pPr>
+              <w:pStyle w:val="MyTable1"/>
+              <w:tabs>
+                <w:tab w:val="center" w:pos="730"/>
+              </w:tabs>
+            </w:pPr>
+            <w:r>
+              <w:t>quantity</w:t>
+            </w:r>
+          </w:p>
+        </w:tc>
+        <w:tc>
+          <w:tcPr>
+            <w:tcW w:w="5175" w:type="dxa"/>
+          </w:tcPr>
+          <w:p>
+            <w:pPr>
+              <w:pStyle w:val="MyTable1"/>
+            </w:pPr>
+            <w:r>
+              <w:t>Số lượng</w:t>
+            </w:r>
+          </w:p>
+        </w:tc>
+      </w:tr>
+      <w:tr>
+        <w:tc>
+          <w:tcPr>
+            <w:tcW w:w="749" w:type="dxa"/>
+          </w:tcPr>
+          <w:p>
+            <w:pPr>
+              <w:pStyle w:val="MyTable1"/>
+              <w:jc w:val="center"/>
+            </w:pPr>
+            <w:r>
+              <w:t>2</w:t>
+            </w:r>
+          </w:p>
+        </w:tc>
+        <w:tc>
+          <w:tcPr>
+            <w:tcW w:w="2243" w:type="dxa"/>
+          </w:tcPr>
+          <w:p>
+            <w:pPr>
+              <w:pStyle w:val="MyTable1"/>
+            </w:pPr>
+            <w:r>
+              <w:t>exipredDate</w:t>
+            </w:r>
+          </w:p>
+        </w:tc>
+        <w:tc>
+          <w:tcPr>
+            <w:tcW w:w="5175" w:type="dxa"/>
+          </w:tcPr>
+          <w:p>
+            <w:pPr>
+              <w:pStyle w:val="MyTable1"/>
+            </w:pPr>
+            <w:r>
+              <w:t>Hạn sử dụng</w:t>
+            </w:r>
+          </w:p>
+        </w:tc>
+      </w:tr>
+      <w:tr>
+        <w:tc>
+          <w:tcPr>
+            <w:tcW w:w="749" w:type="dxa"/>
+          </w:tcPr>
+          <w:p>
+            <w:pPr>
+              <w:pStyle w:val="MyTable1"/>
+              <w:jc w:val="center"/>
+            </w:pPr>
+            <w:r>
+              <w:t>3</w:t>
+            </w:r>
+          </w:p>
+        </w:tc>
+        <w:tc>
+          <w:tcPr>
+            <w:tcW w:w="2243" w:type="dxa"/>
+          </w:tcPr>
+          <w:p>
+            <w:pPr>
+              <w:pStyle w:val="MyTable1"/>
+            </w:pPr>
+            <w:r>
+              <w:t>batchId</w:t>
+            </w:r>
+          </w:p>
+        </w:tc>
+        <w:tc>
+          <w:tcPr>
+            <w:tcW w:w="5175" w:type="dxa"/>
+          </w:tcPr>
+          <w:p>
+            <w:pPr>
+              <w:pStyle w:val="MyTable1"/>
+            </w:pPr>
+            <w:r>
+              <w:t>Mã đợt hàng</w:t>
+            </w:r>
+          </w:p>
+        </w:tc>
+      </w:tr>
+      <w:tr>
+        <w:tc>
+          <w:tcPr>
+            <w:tcW w:w="749" w:type="dxa"/>
+          </w:tcPr>
+          <w:p>
+            <w:pPr>
+              <w:pStyle w:val="MyTable1"/>
+              <w:tabs>
+                <w:tab w:val="left" w:pos="193"/>
+                <w:tab w:val="center" w:pos="266"/>
+              </w:tabs>
+            </w:pPr>
+            <w:r>
+              <w:tab/>
+              <w:t>4</w:t>
+            </w:r>
+          </w:p>
+        </w:tc>
+        <w:tc>
+          <w:tcPr>
+            <w:tcW w:w="2243" w:type="dxa"/>
+          </w:tcPr>
+          <w:p>
+            <w:pPr>
+              <w:pStyle w:val="MyTable1"/>
+            </w:pPr>
+            <w:r>
+              <w:t>productId</w:t>
+            </w:r>
+          </w:p>
+        </w:tc>
+        <w:tc>
+          <w:tcPr>
+            <w:tcW w:w="5175" w:type="dxa"/>
+          </w:tcPr>
+          <w:p>
+            <w:pPr>
+              <w:pStyle w:val="MyTable1"/>
+            </w:pPr>
+            <w:r>
+              <w:t>Mã sản phẩm</w:t>
+            </w:r>
+          </w:p>
+        </w:tc>
+      </w:tr>
+    </w:tbl>
+    <w:p>
+      <w:pPr>
+        <w:rPr>
+          <w:rFonts w:ascii="Times New Roman" w:hAnsi="Times New Roman" w:cs="Times New Roman"/>
+          <w:b/>
+          <w:sz w:val="26"/>
+          <w:szCs w:val="26"/>
+        </w:rPr>
+      </w:pPr>
+    </w:p>
+    <w:p>
+      <w:pPr>
+        <w:pStyle w:val="ListParagraph"/>
+        <w:numPr>
+          <w:ilvl w:val="1"/>
+          <w:numId w:val="4"/>
+        </w:numPr>
+        <w:rPr>
+          <w:rFonts w:ascii="Times New Roman" w:hAnsi="Times New Roman" w:cs="Times New Roman"/>
+          <w:b/>
+          <w:sz w:val="26"/>
+          <w:szCs w:val="26"/>
+        </w:rPr>
+      </w:pPr>
+      <w:r>
+        <w:rPr>
+          <w:rFonts w:ascii="Times New Roman" w:hAnsi="Times New Roman" w:cs="Times New Roman"/>
+          <w:b/>
+          <w:sz w:val="26"/>
+          <w:szCs w:val="26"/>
+        </w:rPr>
+        <w:t>Class Unit</w:t>
+      </w:r>
+    </w:p>
+    <w:tbl>
+      <w:tblPr>
+        <w:tblStyle w:val="TableGrid"/>
+        <w:tblW w:w="8167" w:type="dxa"/>
+        <w:tblInd w:w="535" w:type="dxa"/>
+        <w:tblLook w:val="04A0" w:firstRow="1" w:lastRow="0" w:firstColumn="1" w:lastColumn="0" w:noHBand="0" w:noVBand="1"/>
+      </w:tblPr>
+      <w:tblGrid>
+        <w:gridCol w:w="749"/>
+        <w:gridCol w:w="2243"/>
+        <w:gridCol w:w="5175"/>
+      </w:tblGrid>
+      <w:tr>
+        <w:tc>
+          <w:tcPr>
+            <w:tcW w:w="749" w:type="dxa"/>
+          </w:tcPr>
+          <w:p>
+            <w:pPr>
+              <w:pStyle w:val="MyTable1"/>
+            </w:pPr>
+            <w:r>
+              <w:lastRenderedPageBreak/>
+              <w:t>STT</w:t>
+            </w:r>
+          </w:p>
+        </w:tc>
+        <w:tc>
+          <w:tcPr>
+            <w:tcW w:w="2243" w:type="dxa"/>
+          </w:tcPr>
+          <w:p>
+            <w:pPr>
+              <w:pStyle w:val="MyTable1"/>
+            </w:pPr>
+            <w:r>
+              <w:t>Tên thuộc tính</w:t>
+            </w:r>
+          </w:p>
+        </w:tc>
+        <w:tc>
+          <w:tcPr>
+            <w:tcW w:w="5175" w:type="dxa"/>
+          </w:tcPr>
+          <w:p>
+            <w:pPr>
+              <w:pStyle w:val="MyTable1"/>
+            </w:pPr>
+            <w:r>
+              <w:t>Mô tả</w:t>
+            </w:r>
+          </w:p>
+        </w:tc>
+      </w:tr>
+      <w:tr>
+        <w:tc>
+          <w:tcPr>
+            <w:tcW w:w="749" w:type="dxa"/>
+          </w:tcPr>
+          <w:p>
+            <w:pPr>
+              <w:pStyle w:val="MyTable1"/>
+              <w:jc w:val="center"/>
+            </w:pPr>
+            <w:r>
+              <w:t>1</w:t>
+            </w:r>
+          </w:p>
+        </w:tc>
+        <w:tc>
+          <w:tcPr>
+            <w:tcW w:w="2243" w:type="dxa"/>
+          </w:tcPr>
+          <w:p>
+            <w:pPr>
+              <w:pStyle w:val="MyTable1"/>
+              <w:tabs>
+                <w:tab w:val="center" w:pos="730"/>
+              </w:tabs>
+            </w:pPr>
+            <w:r>
+              <w:t>idUnit</w:t>
+            </w:r>
+          </w:p>
+        </w:tc>
+        <w:tc>
+          <w:tcPr>
+            <w:tcW w:w="5175" w:type="dxa"/>
+          </w:tcPr>
+          <w:p>
+            <w:pPr>
+              <w:pStyle w:val="MyTable1"/>
+            </w:pPr>
+            <w:r>
+              <w:t>Mã đơn vị tính</w:t>
+            </w:r>
+          </w:p>
+        </w:tc>
+      </w:tr>
+      <w:tr>
+        <w:tc>
+          <w:tcPr>
+            <w:tcW w:w="749" w:type="dxa"/>
+          </w:tcPr>
+          <w:p>
+            <w:pPr>
+              <w:pStyle w:val="MyTable1"/>
+              <w:jc w:val="center"/>
+            </w:pPr>
+            <w:r>
+              <w:t>2</w:t>
+            </w:r>
+          </w:p>
+        </w:tc>
+        <w:tc>
+          <w:tcPr>
+            <w:tcW w:w="2243" w:type="dxa"/>
+          </w:tcPr>
+          <w:p>
+            <w:pPr>
+              <w:pStyle w:val="MyTable1"/>
+            </w:pPr>
+            <w:r>
+              <w:t>unitName</w:t>
+            </w:r>
+          </w:p>
+        </w:tc>
+        <w:tc>
+          <w:tcPr>
+            <w:tcW w:w="5175" w:type="dxa"/>
+          </w:tcPr>
+          <w:p>
+            <w:pPr>
+              <w:pStyle w:val="MyTable1"/>
+            </w:pPr>
+            <w:r>
+              <w:t>Tên đơn vị tính</w:t>
+            </w:r>
+          </w:p>
+        </w:tc>
+      </w:tr>
+      <w:tr>
+        <w:tc>
+          <w:tcPr>
+            <w:tcW w:w="749" w:type="dxa"/>
+          </w:tcPr>
+          <w:p>
+            <w:pPr>
+              <w:pStyle w:val="MyTable1"/>
+              <w:jc w:val="center"/>
+            </w:pPr>
+            <w:r>
+              <w:t>3</w:t>
+            </w:r>
+          </w:p>
+        </w:tc>
+        <w:tc>
+          <w:tcPr>
+            <w:tcW w:w="2243" w:type="dxa"/>
+          </w:tcPr>
+          <w:p>
+            <w:pPr>
+              <w:pStyle w:val="MyTable1"/>
+            </w:pPr>
+            <w:r>
+              <w:t>quantity</w:t>
+            </w:r>
+          </w:p>
+        </w:tc>
+        <w:tc>
+          <w:tcPr>
+            <w:tcW w:w="5175" w:type="dxa"/>
+          </w:tcPr>
+          <w:p>
+            <w:pPr>
+              <w:pStyle w:val="MyTable1"/>
+            </w:pPr>
+            <w:r>
+              <w:t>Số lượng đơn vị tính</w:t>
+            </w:r>
+          </w:p>
+        </w:tc>
+      </w:tr>
+    </w:tbl>
+    <w:p>
+      <w:pPr>
+        <w:rPr>
+          <w:rFonts w:ascii="Times New Roman" w:hAnsi="Times New Roman" w:cs="Times New Roman"/>
+          <w:b/>
+          <w:sz w:val="26"/>
+          <w:szCs w:val="26"/>
+        </w:rPr>
+      </w:pPr>
+    </w:p>
     <w:p>
       <w:pPr>
         <w:pStyle w:val="ListParagraph"/>
@@ -2753,8 +6268,352 @@
 </file>
 
 <file path=word/numbering.xml><?xml version="1.0" encoding="utf-8"?>
-<w:numbering xmlns:wpc="http://schemas.microsoft.com/office/word/2010/wordprocessingCanvas" xmlns:mc="http://schemas.openxmlformats.org/markup-compatibility/2006" xmlns:o="urn:schemas-microsoft-com:office:office" xmlns:r="http://schemas.openxmlformats.org/officeDocument/2006/relationships" xmlns:m="http://schemas.openxmlformats.org/officeDocument/2006/math" xmlns:v="urn:schemas-microsoft-com:vml" xmlns:wp14="http://schemas.microsoft.com/office/word/2010/wordprocessingDrawing" xmlns:wp="http://schemas.openxmlformats.org/drawingml/2006/wordprocessingDrawing" xmlns:w10="urn:schemas-microsoft-com:office:word" xmlns:w="http://schemas.openxmlformats.org/wordprocessingml/2006/main" xmlns:w14="http://schemas.microsoft.com/office/word/2010/wordml" xmlns:w15="http://schemas.microsoft.com/office/word/2012/wordml" xmlns:wpg="http://schemas.microsoft.com/office/word/2010/wordprocessingGroup" xmlns:wpi="http://schemas.microsoft.com/office/word/2010/wordprocessingInk" xmlns:wne="http://schemas.microsoft.com/office/word/2006/wordml" xmlns:wps="http://schemas.microsoft.com/office/word/2010/wordprocessingShape" mc:Ignorable="w14 w15 wp14">
-  <w:abstractNum w:abstractNumId="0">
+<w:numbering xmlns:wpc="http://schemas.microsoft.com/office/word/2010/wordprocessingCanvas" xmlns:cx="http://schemas.microsoft.com/office/drawing/2014/chartex" xmlns:cx1="http://schemas.microsoft.com/office/drawing/2015/9/8/chartex" xmlns:cx2="http://schemas.microsoft.com/office/drawing/2015/10/21/chartex" xmlns:cx3="http://schemas.microsoft.com/office/drawing/2016/5/9/chartex" xmlns:cx4="http://schemas.microsoft.com/office/drawing/2016/5/10/chartex" xmlns:cx5="http://schemas.microsoft.com/office/drawing/2016/5/11/chartex" xmlns:cx6="http://schemas.microsoft.com/office/drawing/2016/5/12/chartex" xmlns:cx7="http://schemas.microsoft.com/office/drawing/2016/5/13/chartex" xmlns:cx8="http://schemas.microsoft.com/office/drawing/2016/5/14/chartex" xmlns:mc="http://schemas.openxmlformats.org/markup-compatibility/2006" xmlns:aink="http://schemas.microsoft.com/office/drawing/2016/ink" xmlns:am3d="http://schemas.microsoft.com/office/drawing/2017/model3d" xmlns:o="urn:schemas-microsoft-com:office:office" xmlns:r="http://schemas.openxmlformats.org/officeDocument/2006/relationships" xmlns:m="http://schemas.openxmlformats.org/officeDocument/2006/math" xmlns:v="urn:schemas-microsoft-com:vml" xmlns:wp14="http://schemas.microsoft.com/office/word/2010/wordprocessingDrawing" xmlns:wp="http://schemas.openxmlformats.org/drawingml/2006/wordprocessingDrawing" xmlns:w10="urn:schemas-microsoft-com:office:word" xmlns:w="http://schemas.openxmlformats.org/wordprocessingml/2006/main" xmlns:w14="http://schemas.microsoft.com/office/word/2010/wordml" xmlns:w15="http://schemas.microsoft.com/office/word/2012/wordml" xmlns:w16cid="http://schemas.microsoft.com/office/word/2016/wordml/cid" xmlns:w16se="http://schemas.microsoft.com/office/word/2015/wordml/symex" xmlns:wpg="http://schemas.microsoft.com/office/word/2010/wordprocessingGroup" xmlns:wpi="http://schemas.microsoft.com/office/word/2010/wordprocessingInk" xmlns:wne="http://schemas.microsoft.com/office/word/2006/wordml" xmlns:wps="http://schemas.microsoft.com/office/word/2010/wordprocessingShape" mc:Ignorable="w14 w15 w16se w16cid wp14">
+  <w:abstractNum w:abstractNumId="0" w15:restartNumberingAfterBreak="0">
+    <w:nsid w:val="1100549A"/>
+    <w:multiLevelType w:val="multilevel"/>
+    <w:tmpl w:val="AF92F3C2"/>
+    <w:lvl w:ilvl="0">
+      <w:start w:val="3"/>
+      <w:numFmt w:val="decimal"/>
+      <w:lvlText w:val="%1."/>
+      <w:lvlJc w:val="left"/>
+      <w:pPr>
+        <w:ind w:left="390" w:hanging="390"/>
+      </w:pPr>
+      <w:rPr>
+        <w:rFonts w:hint="default"/>
+      </w:rPr>
+    </w:lvl>
+    <w:lvl w:ilvl="1">
+      <w:start w:val="1"/>
+      <w:numFmt w:val="decimal"/>
+      <w:lvlText w:val="%1.%2."/>
+      <w:lvlJc w:val="left"/>
+      <w:pPr>
+        <w:ind w:left="2160" w:hanging="720"/>
+      </w:pPr>
+      <w:rPr>
+        <w:rFonts w:hint="default"/>
+      </w:rPr>
+    </w:lvl>
+    <w:lvl w:ilvl="2">
+      <w:start w:val="1"/>
+      <w:numFmt w:val="decimal"/>
+      <w:lvlText w:val="%1.%2.%3."/>
+      <w:lvlJc w:val="left"/>
+      <w:pPr>
+        <w:ind w:left="3600" w:hanging="720"/>
+      </w:pPr>
+      <w:rPr>
+        <w:rFonts w:hint="default"/>
+      </w:rPr>
+    </w:lvl>
+    <w:lvl w:ilvl="3">
+      <w:start w:val="1"/>
+      <w:numFmt w:val="decimal"/>
+      <w:lvlText w:val="%1.%2.%3.%4."/>
+      <w:lvlJc w:val="left"/>
+      <w:pPr>
+        <w:ind w:left="5400" w:hanging="1080"/>
+      </w:pPr>
+      <w:rPr>
+        <w:rFonts w:hint="default"/>
+      </w:rPr>
+    </w:lvl>
+    <w:lvl w:ilvl="4">
+      <w:start w:val="1"/>
+      <w:numFmt w:val="decimal"/>
+      <w:lvlText w:val="%1.%2.%3.%4.%5."/>
+      <w:lvlJc w:val="left"/>
+      <w:pPr>
+        <w:ind w:left="6840" w:hanging="1080"/>
+      </w:pPr>
+      <w:rPr>
+        <w:rFonts w:hint="default"/>
+      </w:rPr>
+    </w:lvl>
+    <w:lvl w:ilvl="5">
+      <w:start w:val="1"/>
+      <w:numFmt w:val="decimal"/>
+      <w:lvlText w:val="%1.%2.%3.%4.%5.%6."/>
+      <w:lvlJc w:val="left"/>
+      <w:pPr>
+        <w:ind w:left="8640" w:hanging="1440"/>
+      </w:pPr>
+      <w:rPr>
+        <w:rFonts w:hint="default"/>
+      </w:rPr>
+    </w:lvl>
+    <w:lvl w:ilvl="6">
+      <w:start w:val="1"/>
+      <w:numFmt w:val="decimal"/>
+      <w:lvlText w:val="%1.%2.%3.%4.%5.%6.%7."/>
+      <w:lvlJc w:val="left"/>
+      <w:pPr>
+        <w:ind w:left="10080" w:hanging="1440"/>
+      </w:pPr>
+      <w:rPr>
+        <w:rFonts w:hint="default"/>
+      </w:rPr>
+    </w:lvl>
+    <w:lvl w:ilvl="7">
+      <w:start w:val="1"/>
+      <w:numFmt w:val="decimal"/>
+      <w:lvlText w:val="%1.%2.%3.%4.%5.%6.%7.%8."/>
+      <w:lvlJc w:val="left"/>
+      <w:pPr>
+        <w:ind w:left="11880" w:hanging="1800"/>
+      </w:pPr>
+      <w:rPr>
+        <w:rFonts w:hint="default"/>
+      </w:rPr>
+    </w:lvl>
+    <w:lvl w:ilvl="8">
+      <w:start w:val="1"/>
+      <w:numFmt w:val="decimal"/>
+      <w:lvlText w:val="%1.%2.%3.%4.%5.%6.%7.%8.%9."/>
+      <w:lvlJc w:val="left"/>
+      <w:pPr>
+        <w:ind w:left="13320" w:hanging="1800"/>
+      </w:pPr>
+      <w:rPr>
+        <w:rFonts w:hint="default"/>
+      </w:rPr>
+    </w:lvl>
+  </w:abstractNum>
+  <w:abstractNum w:abstractNumId="1" w15:restartNumberingAfterBreak="0">
+    <w:nsid w:val="2BAB6EE8"/>
+    <w:multiLevelType w:val="multilevel"/>
+    <w:tmpl w:val="C7C2FA44"/>
+    <w:lvl w:ilvl="0">
+      <w:start w:val="1"/>
+      <w:numFmt w:val="decimal"/>
+      <w:pStyle w:val="TuStyle-Title1"/>
+      <w:lvlText w:val="%1."/>
+      <w:lvlJc w:val="left"/>
+      <w:pPr>
+        <w:ind w:left="576" w:hanging="576"/>
+      </w:pPr>
+      <w:rPr>
+        <w:rFonts w:hint="default"/>
+      </w:rPr>
+    </w:lvl>
+    <w:lvl w:ilvl="1">
+      <w:start w:val="1"/>
+      <w:numFmt w:val="decimal"/>
+      <w:pStyle w:val="TuNormal"/>
+      <w:lvlText w:val="%1.%2"/>
+      <w:lvlJc w:val="left"/>
+      <w:pPr>
+        <w:ind w:left="1296" w:hanging="576"/>
+      </w:pPr>
+      <w:rPr>
+        <w:rFonts w:ascii="Times New Roman" w:hAnsi="Times New Roman" w:hint="default"/>
+        <w:b w:val="0"/>
+        <w:i w:val="0"/>
+        <w:sz w:val="28"/>
+      </w:rPr>
+    </w:lvl>
+    <w:lvl w:ilvl="2">
+      <w:start w:val="1"/>
+      <w:numFmt w:val="decimal"/>
+      <w:lvlText w:val="%1.%2.%3"/>
+      <w:lvlJc w:val="right"/>
+      <w:pPr>
+        <w:ind w:left="2016" w:hanging="576"/>
+      </w:pPr>
+      <w:rPr>
+        <w:rFonts w:hint="default"/>
+      </w:rPr>
+    </w:lvl>
+    <w:lvl w:ilvl="3">
+      <w:start w:val="1"/>
+      <w:numFmt w:val="decimal"/>
+      <w:lvlText w:val="%1.%2.%3.%4"/>
+      <w:lvlJc w:val="left"/>
+      <w:pPr>
+        <w:ind w:left="2736" w:hanging="576"/>
+      </w:pPr>
+      <w:rPr>
+        <w:rFonts w:hint="default"/>
+      </w:rPr>
+    </w:lvl>
+    <w:lvl w:ilvl="4">
+      <w:start w:val="1"/>
+      <w:numFmt w:val="lowerLetter"/>
+      <w:lvlText w:val="%5."/>
+      <w:lvlJc w:val="left"/>
+      <w:pPr>
+        <w:ind w:left="3456" w:hanging="576"/>
+      </w:pPr>
+      <w:rPr>
+        <w:rFonts w:hint="default"/>
+      </w:rPr>
+    </w:lvl>
+    <w:lvl w:ilvl="5">
+      <w:start w:val="1"/>
+      <w:numFmt w:val="lowerRoman"/>
+      <w:lvlText w:val="%6."/>
+      <w:lvlJc w:val="right"/>
+      <w:pPr>
+        <w:ind w:left="4176" w:hanging="576"/>
+      </w:pPr>
+      <w:rPr>
+        <w:rFonts w:hint="default"/>
+      </w:rPr>
+    </w:lvl>
+    <w:lvl w:ilvl="6">
+      <w:start w:val="1"/>
+      <w:numFmt w:val="decimal"/>
+      <w:lvlText w:val="%7."/>
+      <w:lvlJc w:val="left"/>
+      <w:pPr>
+        <w:ind w:left="4896" w:hanging="576"/>
+      </w:pPr>
+      <w:rPr>
+        <w:rFonts w:hint="default"/>
+      </w:rPr>
+    </w:lvl>
+    <w:lvl w:ilvl="7">
+      <w:start w:val="1"/>
+      <w:numFmt w:val="lowerLetter"/>
+      <w:lvlText w:val="%8."/>
+      <w:lvlJc w:val="left"/>
+      <w:pPr>
+        <w:ind w:left="5616" w:hanging="576"/>
+      </w:pPr>
+      <w:rPr>
+        <w:rFonts w:hint="default"/>
+      </w:rPr>
+    </w:lvl>
+    <w:lvl w:ilvl="8">
+      <w:start w:val="1"/>
+      <w:numFmt w:val="lowerRoman"/>
+      <w:lvlText w:val="%9."/>
+      <w:lvlJc w:val="right"/>
+      <w:pPr>
+        <w:ind w:left="6336" w:hanging="576"/>
+      </w:pPr>
+      <w:rPr>
+        <w:rFonts w:hint="default"/>
+      </w:rPr>
+    </w:lvl>
+  </w:abstractNum>
+  <w:abstractNum w:abstractNumId="2" w15:restartNumberingAfterBreak="0">
+    <w:nsid w:val="60ED347A"/>
+    <w:multiLevelType w:val="multilevel"/>
+    <w:tmpl w:val="F6CA54EE"/>
+    <w:lvl w:ilvl="0">
+      <w:start w:val="1"/>
+      <w:numFmt w:val="decimal"/>
+      <w:lvlText w:val="%1."/>
+      <w:lvlJc w:val="left"/>
+      <w:pPr>
+        <w:ind w:left="390" w:hanging="390"/>
+      </w:pPr>
+      <w:rPr>
+        <w:rFonts w:hint="default"/>
+      </w:rPr>
+    </w:lvl>
+    <w:lvl w:ilvl="1">
+      <w:start w:val="1"/>
+      <w:numFmt w:val="decimal"/>
+      <w:lvlText w:val="%1.%2."/>
+      <w:lvlJc w:val="left"/>
+      <w:pPr>
+        <w:ind w:left="2160" w:hanging="720"/>
+      </w:pPr>
+      <w:rPr>
+        <w:rFonts w:hint="default"/>
+      </w:rPr>
+    </w:lvl>
+    <w:lvl w:ilvl="2">
+      <w:start w:val="1"/>
+      <w:numFmt w:val="decimal"/>
+      <w:lvlText w:val="%1.%2.%3."/>
+      <w:lvlJc w:val="left"/>
+      <w:pPr>
+        <w:ind w:left="3600" w:hanging="720"/>
+      </w:pPr>
+      <w:rPr>
+        <w:rFonts w:hint="default"/>
+      </w:rPr>
+    </w:lvl>
+    <w:lvl w:ilvl="3">
+      <w:start w:val="1"/>
+      <w:numFmt w:val="decimal"/>
+      <w:lvlText w:val="%1.%2.%3.%4."/>
+      <w:lvlJc w:val="left"/>
+      <w:pPr>
+        <w:ind w:left="5400" w:hanging="1080"/>
+      </w:pPr>
+      <w:rPr>
+        <w:rFonts w:hint="default"/>
+      </w:rPr>
+    </w:lvl>
+    <w:lvl w:ilvl="4">
+      <w:start w:val="1"/>
+      <w:numFmt w:val="decimal"/>
+      <w:lvlText w:val="%1.%2.%3.%4.%5."/>
+      <w:lvlJc w:val="left"/>
+      <w:pPr>
+        <w:ind w:left="6840" w:hanging="1080"/>
+      </w:pPr>
+      <w:rPr>
+        <w:rFonts w:hint="default"/>
+      </w:rPr>
+    </w:lvl>
+    <w:lvl w:ilvl="5">
+      <w:start w:val="1"/>
+      <w:numFmt w:val="decimal"/>
+      <w:lvlText w:val="%1.%2.%3.%4.%5.%6."/>
+      <w:lvlJc w:val="left"/>
+      <w:pPr>
+        <w:ind w:left="8640" w:hanging="1440"/>
+      </w:pPr>
+      <w:rPr>
+        <w:rFonts w:hint="default"/>
+      </w:rPr>
+    </w:lvl>
+    <w:lvl w:ilvl="6">
+      <w:start w:val="1"/>
+      <w:numFmt w:val="decimal"/>
+      <w:lvlText w:val="%1.%2.%3.%4.%5.%6.%7."/>
+      <w:lvlJc w:val="left"/>
+      <w:pPr>
+        <w:ind w:left="10080" w:hanging="1440"/>
+      </w:pPr>
+      <w:rPr>
+        <w:rFonts w:hint="default"/>
+      </w:rPr>
+    </w:lvl>
+    <w:lvl w:ilvl="7">
+      <w:start w:val="1"/>
+      <w:numFmt w:val="decimal"/>
+      <w:lvlText w:val="%1.%2.%3.%4.%5.%6.%7.%8."/>
+      <w:lvlJc w:val="left"/>
+      <w:pPr>
+        <w:ind w:left="11880" w:hanging="1800"/>
+      </w:pPr>
+      <w:rPr>
+        <w:rFonts w:hint="default"/>
+      </w:rPr>
+    </w:lvl>
+    <w:lvl w:ilvl="8">
+      <w:start w:val="1"/>
+      <w:numFmt w:val="decimal"/>
+      <w:lvlText w:val="%1.%2.%3.%4.%5.%6.%7.%8.%9."/>
+      <w:lvlJc w:val="left"/>
+      <w:pPr>
+        <w:ind w:left="13320" w:hanging="1800"/>
+      </w:pPr>
+      <w:rPr>
+        <w:rFonts w:hint="default"/>
+      </w:rPr>
+    </w:lvl>
+  </w:abstractNum>
+  <w:abstractNum w:abstractNumId="3" w15:restartNumberingAfterBreak="0">
     <w:nsid w:val="75382746"/>
     <w:multiLevelType w:val="hybridMultilevel"/>
     <w:tmpl w:val="FC04B86C"/>
@@ -2770,13 +6629,102 @@
         <w:b/>
       </w:rPr>
     </w:lvl>
-    <w:lvl w:ilvl="1" w:tplc="04090019" w:tentative="1">
+    <w:lvl w:ilvl="1" w:tplc="04090019">
       <w:start w:val="1"/>
       <w:numFmt w:val="lowerLetter"/>
       <w:lvlText w:val="%2."/>
       <w:lvlJc w:val="left"/>
       <w:pPr>
         <w:ind w:left="1440" w:hanging="360"/>
+      </w:pPr>
+    </w:lvl>
+    <w:lvl w:ilvl="2" w:tplc="0409001B">
+      <w:start w:val="1"/>
+      <w:numFmt w:val="lowerRoman"/>
+      <w:lvlText w:val="%3."/>
+      <w:lvlJc w:val="right"/>
+      <w:pPr>
+        <w:ind w:left="2160" w:hanging="180"/>
+      </w:pPr>
+    </w:lvl>
+    <w:lvl w:ilvl="3" w:tplc="0409000F" w:tentative="1">
+      <w:start w:val="1"/>
+      <w:numFmt w:val="decimal"/>
+      <w:lvlText w:val="%4."/>
+      <w:lvlJc w:val="left"/>
+      <w:pPr>
+        <w:ind w:left="2880" w:hanging="360"/>
+      </w:pPr>
+    </w:lvl>
+    <w:lvl w:ilvl="4" w:tplc="04090019" w:tentative="1">
+      <w:start w:val="1"/>
+      <w:numFmt w:val="lowerLetter"/>
+      <w:lvlText w:val="%5."/>
+      <w:lvlJc w:val="left"/>
+      <w:pPr>
+        <w:ind w:left="3600" w:hanging="360"/>
+      </w:pPr>
+    </w:lvl>
+    <w:lvl w:ilvl="5" w:tplc="0409001B" w:tentative="1">
+      <w:start w:val="1"/>
+      <w:numFmt w:val="lowerRoman"/>
+      <w:lvlText w:val="%6."/>
+      <w:lvlJc w:val="right"/>
+      <w:pPr>
+        <w:ind w:left="4320" w:hanging="180"/>
+      </w:pPr>
+    </w:lvl>
+    <w:lvl w:ilvl="6" w:tplc="0409000F" w:tentative="1">
+      <w:start w:val="1"/>
+      <w:numFmt w:val="decimal"/>
+      <w:lvlText w:val="%7."/>
+      <w:lvlJc w:val="left"/>
+      <w:pPr>
+        <w:ind w:left="5040" w:hanging="360"/>
+      </w:pPr>
+    </w:lvl>
+    <w:lvl w:ilvl="7" w:tplc="04090019" w:tentative="1">
+      <w:start w:val="1"/>
+      <w:numFmt w:val="lowerLetter"/>
+      <w:lvlText w:val="%8."/>
+      <w:lvlJc w:val="left"/>
+      <w:pPr>
+        <w:ind w:left="5760" w:hanging="360"/>
+      </w:pPr>
+    </w:lvl>
+    <w:lvl w:ilvl="8" w:tplc="0409001B" w:tentative="1">
+      <w:start w:val="1"/>
+      <w:numFmt w:val="lowerRoman"/>
+      <w:lvlText w:val="%9."/>
+      <w:lvlJc w:val="right"/>
+      <w:pPr>
+        <w:ind w:left="6480" w:hanging="180"/>
+      </w:pPr>
+    </w:lvl>
+  </w:abstractNum>
+  <w:abstractNum w:abstractNumId="4" w15:restartNumberingAfterBreak="0">
+    <w:nsid w:val="7BD27621"/>
+    <w:multiLevelType w:val="hybridMultilevel"/>
+    <w:tmpl w:val="5536603A"/>
+    <w:lvl w:ilvl="0" w:tplc="D82A7C92">
+      <w:start w:val="1"/>
+      <w:numFmt w:val="decimal"/>
+      <w:lvlText w:val="%1."/>
+      <w:lvlJc w:val="left"/>
+      <w:pPr>
+        <w:ind w:left="1080" w:hanging="360"/>
+      </w:pPr>
+      <w:rPr>
+        <w:rFonts w:hint="default"/>
+      </w:rPr>
+    </w:lvl>
+    <w:lvl w:ilvl="1" w:tplc="04090019">
+      <w:start w:val="1"/>
+      <w:numFmt w:val="lowerLetter"/>
+      <w:lvlText w:val="%2."/>
+      <w:lvlJc w:val="left"/>
+      <w:pPr>
+        <w:ind w:left="1800" w:hanging="360"/>
       </w:pPr>
     </w:lvl>
     <w:lvl w:ilvl="2" w:tplc="0409001B" w:tentative="1">
@@ -2785,7 +6733,7 @@
       <w:lvlText w:val="%3."/>
       <w:lvlJc w:val="right"/>
       <w:pPr>
-        <w:ind w:left="2160" w:hanging="180"/>
+        <w:ind w:left="2520" w:hanging="180"/>
       </w:pPr>
     </w:lvl>
     <w:lvl w:ilvl="3" w:tplc="0409000F" w:tentative="1">
@@ -2794,7 +6742,7 @@
       <w:lvlText w:val="%4."/>
       <w:lvlJc w:val="left"/>
       <w:pPr>
-        <w:ind w:left="2880" w:hanging="360"/>
+        <w:ind w:left="3240" w:hanging="360"/>
       </w:pPr>
     </w:lvl>
     <w:lvl w:ilvl="4" w:tplc="04090019" w:tentative="1">
@@ -2803,7 +6751,7 @@
       <w:lvlText w:val="%5."/>
       <w:lvlJc w:val="left"/>
       <w:pPr>
-        <w:ind w:left="3600" w:hanging="360"/>
+        <w:ind w:left="3960" w:hanging="360"/>
       </w:pPr>
     </w:lvl>
     <w:lvl w:ilvl="5" w:tplc="0409001B" w:tentative="1">
@@ -2812,7 +6760,7 @@
       <w:lvlText w:val="%6."/>
       <w:lvlJc w:val="right"/>
       <w:pPr>
-        <w:ind w:left="4320" w:hanging="180"/>
+        <w:ind w:left="4680" w:hanging="180"/>
       </w:pPr>
     </w:lvl>
     <w:lvl w:ilvl="6" w:tplc="0409000F" w:tentative="1">
@@ -2821,7 +6769,7 @@
       <w:lvlText w:val="%7."/>
       <w:lvlJc w:val="left"/>
       <w:pPr>
-        <w:ind w:left="5040" w:hanging="360"/>
+        <w:ind w:left="5400" w:hanging="360"/>
       </w:pPr>
     </w:lvl>
     <w:lvl w:ilvl="7" w:tplc="04090019" w:tentative="1">
@@ -2830,7 +6778,7 @@
       <w:lvlText w:val="%8."/>
       <w:lvlJc w:val="left"/>
       <w:pPr>
-        <w:ind w:left="5760" w:hanging="360"/>
+        <w:ind w:left="6120" w:hanging="360"/>
       </w:pPr>
     </w:lvl>
     <w:lvl w:ilvl="8" w:tplc="0409001B" w:tentative="1">
@@ -2839,18 +6787,30 @@
       <w:lvlText w:val="%9."/>
       <w:lvlJc w:val="right"/>
       <w:pPr>
-        <w:ind w:left="6480" w:hanging="180"/>
+        <w:ind w:left="6840" w:hanging="180"/>
       </w:pPr>
     </w:lvl>
   </w:abstractNum>
   <w:num w:numId="1">
+    <w:abstractNumId w:val="3"/>
+  </w:num>
+  <w:num w:numId="2">
+    <w:abstractNumId w:val="4"/>
+  </w:num>
+  <w:num w:numId="3">
+    <w:abstractNumId w:val="1"/>
+  </w:num>
+  <w:num w:numId="4">
     <w:abstractNumId w:val="0"/>
+  </w:num>
+  <w:num w:numId="5">
+    <w:abstractNumId w:val="2"/>
   </w:num>
 </w:numbering>
 </file>
 
 <file path=word/styles.xml><?xml version="1.0" encoding="utf-8"?>
-<w:styles xmlns:mc="http://schemas.openxmlformats.org/markup-compatibility/2006" xmlns:r="http://schemas.openxmlformats.org/officeDocument/2006/relationships" xmlns:w="http://schemas.openxmlformats.org/wordprocessingml/2006/main" xmlns:w14="http://schemas.microsoft.com/office/word/2010/wordml" xmlns:w15="http://schemas.microsoft.com/office/word/2012/wordml" mc:Ignorable="w14 w15">
+<w:styles xmlns:mc="http://schemas.openxmlformats.org/markup-compatibility/2006" xmlns:r="http://schemas.openxmlformats.org/officeDocument/2006/relationships" xmlns:w="http://schemas.openxmlformats.org/wordprocessingml/2006/main" xmlns:w14="http://schemas.microsoft.com/office/word/2010/wordml" xmlns:w15="http://schemas.microsoft.com/office/word/2012/wordml" xmlns:w16cid="http://schemas.microsoft.com/office/word/2016/wordml/cid" xmlns:w16se="http://schemas.microsoft.com/office/word/2015/wordml/symex" mc:Ignorable="w14 w15 w16se w16cid">
   <w:docDefaults>
     <w:rPrDefault>
       <w:rPr>
@@ -2866,7 +6826,7 @@
       </w:pPr>
     </w:pPrDefault>
   </w:docDefaults>
-  <w:latentStyles w:defLockedState="0" w:defUIPriority="99" w:defSemiHidden="0" w:defUnhideWhenUsed="0" w:defQFormat="0" w:count="371">
+  <w:latentStyles w:defLockedState="0" w:defUIPriority="99" w:defSemiHidden="0" w:defUnhideWhenUsed="0" w:defQFormat="0" w:count="375">
     <w:lsdException w:name="Normal" w:uiPriority="0" w:qFormat="1"/>
     <w:lsdException w:name="heading 1" w:uiPriority="9" w:qFormat="1"/>
     <w:lsdException w:name="heading 2" w:semiHidden="1" w:uiPriority="9" w:unhideWhenUsed="1" w:qFormat="1"/>
@@ -2972,7 +6932,6 @@
     <w:lsdException w:name="HTML Sample" w:semiHidden="1" w:unhideWhenUsed="1"/>
     <w:lsdException w:name="HTML Typewriter" w:semiHidden="1" w:unhideWhenUsed="1"/>
     <w:lsdException w:name="HTML Variable" w:semiHidden="1" w:unhideWhenUsed="1"/>
-    <w:lsdException w:name="Normal Table" w:semiHidden="1" w:unhideWhenUsed="1"/>
     <w:lsdException w:name="annotation subject" w:semiHidden="1" w:unhideWhenUsed="1"/>
     <w:lsdException w:name="No List" w:semiHidden="1" w:unhideWhenUsed="1"/>
     <w:lsdException w:name="Outline List 1" w:semiHidden="1" w:unhideWhenUsed="1"/>
@@ -3016,10 +6975,8 @@
     <w:lsdException w:name="Table Elegant" w:semiHidden="1" w:unhideWhenUsed="1"/>
     <w:lsdException w:name="Table Professional" w:semiHidden="1" w:unhideWhenUsed="1"/>
     <w:lsdException w:name="Table Subtle 1" w:semiHidden="1" w:unhideWhenUsed="1"/>
-    <w:lsdException w:name="Table Subtle 2" w:semiHidden="1" w:unhideWhenUsed="1"/>
     <w:lsdException w:name="Table Web 1" w:semiHidden="1" w:unhideWhenUsed="1"/>
     <w:lsdException w:name="Table Web 2" w:semiHidden="1" w:unhideWhenUsed="1"/>
-    <w:lsdException w:name="Table Web 3" w:semiHidden="1" w:unhideWhenUsed="1"/>
     <w:lsdException w:name="Balloon Text" w:semiHidden="1" w:unhideWhenUsed="1"/>
     <w:lsdException w:name="Table Grid" w:uiPriority="59"/>
     <w:lsdException w:name="Table Theme" w:semiHidden="1" w:unhideWhenUsed="1"/>
@@ -3238,6 +7195,10 @@
     <w:lsdException w:name="List Table 5 Dark Accent 6" w:uiPriority="50"/>
     <w:lsdException w:name="List Table 6 Colorful Accent 6" w:uiPriority="51"/>
     <w:lsdException w:name="List Table 7 Colorful Accent 6" w:uiPriority="52"/>
+    <w:lsdException w:name="Mention" w:semiHidden="1" w:unhideWhenUsed="1"/>
+    <w:lsdException w:name="Smart Hyperlink" w:semiHidden="1" w:unhideWhenUsed="1"/>
+    <w:lsdException w:name="Hashtag" w:semiHidden="1" w:unhideWhenUsed="1"/>
+    <w:lsdException w:name="Unresolved Mention" w:semiHidden="1" w:unhideWhenUsed="1"/>
   </w:latentStyles>
   <w:style w:type="paragraph" w:default="1" w:styleId="Normal">
     <w:name w:val="Normal"/>
@@ -3280,7 +7241,6 @@
       <w:ind w:left="360" w:hanging="360"/>
     </w:pPr>
     <w:tblPr>
-      <w:tblInd w:w="0" w:type="dxa"/>
       <w:tblBorders>
         <w:top w:val="single" w:sz="4" w:space="0" w:color="auto"/>
         <w:left w:val="single" w:sz="4" w:space="0" w:color="auto"/>
@@ -3289,12 +7249,6 @@
         <w:insideH w:val="single" w:sz="4" w:space="0" w:color="auto"/>
         <w:insideV w:val="single" w:sz="4" w:space="0" w:color="auto"/>
       </w:tblBorders>
-      <w:tblCellMar>
-        <w:top w:w="0" w:type="dxa"/>
-        <w:left w:w="108" w:type="dxa"/>
-        <w:bottom w:w="0" w:type="dxa"/>
-        <w:right w:w="108" w:type="dxa"/>
-      </w:tblCellMar>
     </w:tblPr>
   </w:style>
   <w:style w:type="paragraph" w:customStyle="1" w:styleId="MyTable">
@@ -3333,6 +7287,92 @@
       <w:ind w:left="720"/>
       <w:contextualSpacing/>
     </w:pPr>
+  </w:style>
+  <w:style w:type="paragraph" w:customStyle="1" w:styleId="MyTable1">
+    <w:name w:val="My Table 1"/>
+    <w:basedOn w:val="MyTable"/>
+    <w:link w:val="MyTable1Char"/>
+    <w:qFormat/>
+    <w:rsid w:val="00D1342A"/>
+    <w:pPr>
+      <w:spacing w:before="120"/>
+    </w:pPr>
+    <w:rPr>
+      <w:rFonts w:eastAsiaTheme="minorEastAsia"/>
+    </w:rPr>
+  </w:style>
+  <w:style w:type="character" w:customStyle="1" w:styleId="MyTable1Char">
+    <w:name w:val="My Table 1 Char"/>
+    <w:basedOn w:val="MyTableChar"/>
+    <w:link w:val="MyTable1"/>
+    <w:rsid w:val="00D1342A"/>
+    <w:rPr>
+      <w:rFonts w:ascii="Times New Roman" w:eastAsiaTheme="minorEastAsia" w:hAnsi="Times New Roman" w:cs="Times New Roman"/>
+      <w:sz w:val="24"/>
+      <w:szCs w:val="24"/>
+    </w:rPr>
+  </w:style>
+  <w:style w:type="paragraph" w:customStyle="1" w:styleId="TuStyle-Title1">
+    <w:name w:val="Tu Style - Title 1"/>
+    <w:basedOn w:val="ListParagraph"/>
+    <w:qFormat/>
+    <w:rsid w:val="00D1342A"/>
+    <w:pPr>
+      <w:numPr>
+        <w:numId w:val="3"/>
+      </w:numPr>
+      <w:spacing w:before="120" w:after="200" w:line="276" w:lineRule="auto"/>
+    </w:pPr>
+    <w:rPr>
+      <w:rFonts w:ascii="Times New Roman" w:hAnsi="Times New Roman" w:cs="Times New Roman"/>
+      <w:b/>
+      <w:color w:val="000000"/>
+      <w:sz w:val="28"/>
+      <w:szCs w:val="28"/>
+      <w14:textFill>
+        <w14:solidFill>
+          <w14:srgbClr w14:val="000000">
+            <w14:lumMod w14:val="50000"/>
+          </w14:srgbClr>
+        </w14:solidFill>
+      </w14:textFill>
+    </w:rPr>
+  </w:style>
+  <w:style w:type="paragraph" w:customStyle="1" w:styleId="TuNormal">
+    <w:name w:val="Tu Normal"/>
+    <w:basedOn w:val="TuStyle-Title1"/>
+    <w:link w:val="TuNormalChar"/>
+    <w:qFormat/>
+    <w:rsid w:val="00D1342A"/>
+    <w:pPr>
+      <w:numPr>
+        <w:ilvl w:val="1"/>
+      </w:numPr>
+    </w:pPr>
+    <w:rPr>
+      <w:b w:val="0"/>
+      <w:sz w:val="26"/>
+      <w:szCs w:val="26"/>
+    </w:rPr>
+  </w:style>
+  <w:style w:type="character" w:customStyle="1" w:styleId="TuNormalChar">
+    <w:name w:val="Tu Normal Char"/>
+    <w:basedOn w:val="DefaultParagraphFont"/>
+    <w:link w:val="TuNormal"/>
+    <w:rsid w:val="00D1342A"/>
+    <w:rPr>
+      <w:rFonts w:ascii="Times New Roman" w:hAnsi="Times New Roman" w:cs="Times New Roman"/>
+      <w:color w:val="000000"/>
+      <w:sz w:val="26"/>
+      <w:szCs w:val="26"/>
+      <w14:textFill>
+        <w14:solidFill>
+          <w14:srgbClr w14:val="000000">
+            <w14:lumMod w14:val="50000"/>
+          </w14:srgbClr>
+        </w14:solidFill>
+      </w14:textFill>
+    </w:rPr>
   </w:style>
 </w:styles>
 </file>

</xml_diff>